<commit_message>
add report lab6 and some fixes
</commit_message>
<xml_diff>
--- a/lab5/лаб5_ГоворовПавелИгоревич.docx
+++ b/lab5/лаб5_ГоворовПавелИгоревич.docx
@@ -153,7 +153,7 @@
         <w:rPr>
           <w:sz w:val="36"/>
           <w:szCs w:val="36"/>
-          <w:lang w:val="en-US"/>
+          <w:lang w:val="ru-RU"/>
         </w:rPr>
       </w:pPr>
       <w:r>
@@ -457,7 +457,7 @@
         <w:pStyle w:val="24"/>
         <w:jc w:val="center"/>
       </w:pPr>
-      <w:bookmarkStart w:id="2" w:name="_Toc182054457"/>
+      <w:bookmarkStart w:id="2" w:name="_Toc185635074"/>
       <w:r>
         <w:t>Содержание отчета</w:t>
       </w:r>
@@ -515,7 +515,7 @@
           <w:r>
             <w:fldChar w:fldCharType="separate"/>
           </w:r>
-          <w:hyperlink w:anchor="_Toc182054457" w:history="1">
+          <w:hyperlink w:anchor="_Toc185635074" w:history="1">
             <w:r>
               <w:rPr>
                 <w:rStyle w:val="ac"/>
@@ -542,7 +542,7 @@
                 <w:noProof/>
                 <w:webHidden/>
               </w:rPr>
-              <w:instrText xml:space="preserve"> PAGEREF _Toc182054457 \h </w:instrText>
+              <w:instrText xml:space="preserve"> PAGEREF _Toc185635074 \h </w:instrText>
             </w:r>
             <w:r>
               <w:rPr>
@@ -589,13 +589,13 @@
               <w14:ligatures w14:val="standardContextual"/>
             </w:rPr>
           </w:pPr>
-          <w:hyperlink w:anchor="_Toc182054458" w:history="1">
+          <w:hyperlink w:anchor="_Toc185635075" w:history="1">
             <w:r>
               <w:rPr>
                 <w:rStyle w:val="ac"/>
                 <w:noProof/>
               </w:rPr>
-              <w:t>1 задача. Улучшение Quick sort</w:t>
+              <w:t>1 задача. Куча ли?</w:t>
             </w:r>
             <w:r>
               <w:rPr>
@@ -616,7 +616,7 @@
                 <w:noProof/>
                 <w:webHidden/>
               </w:rPr>
-              <w:instrText xml:space="preserve"> PAGEREF _Toc182054458 \h </w:instrText>
+              <w:instrText xml:space="preserve"> PAGEREF _Toc185635075 \h </w:instrText>
             </w:r>
             <w:r>
               <w:rPr>
@@ -663,13 +663,13 @@
               <w14:ligatures w14:val="standardContextual"/>
             </w:rPr>
           </w:pPr>
-          <w:hyperlink w:anchor="_Toc182054459" w:history="1">
+          <w:hyperlink w:anchor="_Toc185635076" w:history="1">
             <w:r>
               <w:rPr>
                 <w:rStyle w:val="ac"/>
                 <w:noProof/>
               </w:rPr>
-              <w:t>2 задача. Анти-quick sort</w:t>
+              <w:t>2 задача. Высота дерева</w:t>
             </w:r>
             <w:r>
               <w:rPr>
@@ -690,7 +690,7 @@
                 <w:noProof/>
                 <w:webHidden/>
               </w:rPr>
-              <w:instrText xml:space="preserve"> PAGEREF _Toc182054459 \h </w:instrText>
+              <w:instrText xml:space="preserve"> PAGEREF _Toc185635076 \h </w:instrText>
             </w:r>
             <w:r>
               <w:rPr>
@@ -737,13 +737,13 @@
               <w14:ligatures w14:val="standardContextual"/>
             </w:rPr>
           </w:pPr>
-          <w:hyperlink w:anchor="_Toc182054460" w:history="1">
+          <w:hyperlink w:anchor="_Toc185635077" w:history="1">
             <w:r>
               <w:rPr>
                 <w:rStyle w:val="ac"/>
                 <w:noProof/>
               </w:rPr>
-              <w:t>4 задача. Точки и отрезки</w:t>
+              <w:t>4 задача. Построение пирамиды</w:t>
             </w:r>
             <w:r>
               <w:rPr>
@@ -764,7 +764,7 @@
                 <w:noProof/>
                 <w:webHidden/>
               </w:rPr>
-              <w:instrText xml:space="preserve"> PAGEREF _Toc182054460 \h </w:instrText>
+              <w:instrText xml:space="preserve"> PAGEREF _Toc185635077 \h </w:instrText>
             </w:r>
             <w:r>
               <w:rPr>
@@ -784,7 +784,7 @@
                 <w:noProof/>
                 <w:webHidden/>
               </w:rPr>
-              <w:t>6</w:t>
+              <w:t>7</w:t>
             </w:r>
             <w:r>
               <w:rPr>
@@ -811,13 +811,13 @@
               <w14:ligatures w14:val="standardContextual"/>
             </w:rPr>
           </w:pPr>
-          <w:hyperlink w:anchor="_Toc182054461" w:history="1">
+          <w:hyperlink w:anchor="_Toc185635078" w:history="1">
             <w:r>
               <w:rPr>
                 <w:rStyle w:val="ac"/>
                 <w:noProof/>
               </w:rPr>
-              <w:t>6 задача. Сортировка целых чисел</w:t>
+              <w:t>6 задача. Очередь с приоритетами</w:t>
             </w:r>
             <w:r>
               <w:rPr>
@@ -838,7 +838,7 @@
                 <w:noProof/>
                 <w:webHidden/>
               </w:rPr>
-              <w:instrText xml:space="preserve"> PAGEREF _Toc182054461 \h </w:instrText>
+              <w:instrText xml:space="preserve"> PAGEREF _Toc185635078 \h </w:instrText>
             </w:r>
             <w:r>
               <w:rPr>
@@ -885,13 +885,13 @@
               <w14:ligatures w14:val="standardContextual"/>
             </w:rPr>
           </w:pPr>
-          <w:hyperlink w:anchor="_Toc182054462" w:history="1">
+          <w:hyperlink w:anchor="_Toc185635079" w:history="1">
             <w:r>
               <w:rPr>
                 <w:rStyle w:val="ac"/>
                 <w:noProof/>
               </w:rPr>
-              <w:t>8 задача. K ближайших точек к началу координат</w:t>
+              <w:t>Вывод</w:t>
             </w:r>
             <w:r>
               <w:rPr>
@@ -912,7 +912,7 @@
                 <w:noProof/>
                 <w:webHidden/>
               </w:rPr>
-              <w:instrText xml:space="preserve"> PAGEREF _Toc182054462 \h </w:instrText>
+              <w:instrText xml:space="preserve"> PAGEREF _Toc185635079 \h </w:instrText>
             </w:r>
             <w:r>
               <w:rPr>
@@ -933,154 +933,6 @@
                 <w:webHidden/>
               </w:rPr>
               <w:t>11</w:t>
-            </w:r>
-            <w:r>
-              <w:rPr>
-                <w:noProof/>
-                <w:webHidden/>
-              </w:rPr>
-              <w:fldChar w:fldCharType="end"/>
-            </w:r>
-          </w:hyperlink>
-        </w:p>
-        <w:p>
-          <w:pPr>
-            <w:pStyle w:val="11"/>
-            <w:tabs>
-              <w:tab w:val="right" w:leader="dot" w:pos="9016"/>
-            </w:tabs>
-            <w:rPr>
-              <w:rFonts w:asciiTheme="minorHAnsi" w:eastAsiaTheme="minorEastAsia" w:hAnsiTheme="minorHAnsi" w:cstheme="minorBidi"/>
-              <w:noProof/>
-              <w:kern w:val="2"/>
-              <w:sz w:val="24"/>
-              <w:szCs w:val="24"/>
-              <w:lang w:val="ru-RU" w:eastAsia="ru-RU" w:bidi="ar-SA"/>
-              <w14:ligatures w14:val="standardContextual"/>
-            </w:rPr>
-          </w:pPr>
-          <w:hyperlink w:anchor="_Toc182054463" w:history="1">
-            <w:r>
-              <w:rPr>
-                <w:rStyle w:val="ac"/>
-                <w:noProof/>
-              </w:rPr>
-              <w:t>9 задача. Ближайшие точки</w:t>
-            </w:r>
-            <w:r>
-              <w:rPr>
-                <w:noProof/>
-                <w:webHidden/>
-              </w:rPr>
-              <w:tab/>
-            </w:r>
-            <w:r>
-              <w:rPr>
-                <w:noProof/>
-                <w:webHidden/>
-              </w:rPr>
-              <w:fldChar w:fldCharType="begin"/>
-            </w:r>
-            <w:r>
-              <w:rPr>
-                <w:noProof/>
-                <w:webHidden/>
-              </w:rPr>
-              <w:instrText xml:space="preserve"> PAGEREF _Toc182054463 \h </w:instrText>
-            </w:r>
-            <w:r>
-              <w:rPr>
-                <w:noProof/>
-                <w:webHidden/>
-              </w:rPr>
-            </w:r>
-            <w:r>
-              <w:rPr>
-                <w:noProof/>
-                <w:webHidden/>
-              </w:rPr>
-              <w:fldChar w:fldCharType="separate"/>
-            </w:r>
-            <w:r>
-              <w:rPr>
-                <w:noProof/>
-                <w:webHidden/>
-              </w:rPr>
-              <w:t>12</w:t>
-            </w:r>
-            <w:r>
-              <w:rPr>
-                <w:noProof/>
-                <w:webHidden/>
-              </w:rPr>
-              <w:fldChar w:fldCharType="end"/>
-            </w:r>
-          </w:hyperlink>
-        </w:p>
-        <w:p>
-          <w:pPr>
-            <w:pStyle w:val="11"/>
-            <w:tabs>
-              <w:tab w:val="right" w:leader="dot" w:pos="9016"/>
-            </w:tabs>
-            <w:rPr>
-              <w:rFonts w:asciiTheme="minorHAnsi" w:eastAsiaTheme="minorEastAsia" w:hAnsiTheme="minorHAnsi" w:cstheme="minorBidi"/>
-              <w:noProof/>
-              <w:kern w:val="2"/>
-              <w:sz w:val="24"/>
-              <w:szCs w:val="24"/>
-              <w:lang w:val="ru-RU" w:eastAsia="ru-RU" w:bidi="ar-SA"/>
-              <w14:ligatures w14:val="standardContextual"/>
-            </w:rPr>
-          </w:pPr>
-          <w:hyperlink w:anchor="_Toc182054464" w:history="1">
-            <w:r>
-              <w:rPr>
-                <w:rStyle w:val="ac"/>
-                <w:noProof/>
-              </w:rPr>
-              <w:t>Вывод</w:t>
-            </w:r>
-            <w:r>
-              <w:rPr>
-                <w:noProof/>
-                <w:webHidden/>
-              </w:rPr>
-              <w:tab/>
-            </w:r>
-            <w:r>
-              <w:rPr>
-                <w:noProof/>
-                <w:webHidden/>
-              </w:rPr>
-              <w:fldChar w:fldCharType="begin"/>
-            </w:r>
-            <w:r>
-              <w:rPr>
-                <w:noProof/>
-                <w:webHidden/>
-              </w:rPr>
-              <w:instrText xml:space="preserve"> PAGEREF _Toc182054464 \h </w:instrText>
-            </w:r>
-            <w:r>
-              <w:rPr>
-                <w:noProof/>
-                <w:webHidden/>
-              </w:rPr>
-            </w:r>
-            <w:r>
-              <w:rPr>
-                <w:noProof/>
-                <w:webHidden/>
-              </w:rPr>
-              <w:fldChar w:fldCharType="separate"/>
-            </w:r>
-            <w:r>
-              <w:rPr>
-                <w:noProof/>
-                <w:webHidden/>
-              </w:rPr>
-              <w:t>15</w:t>
             </w:r>
             <w:r>
               <w:rPr>
@@ -1179,10 +1031,10 @@
           <w:b/>
           <w:bCs/>
           <w:szCs w:val="32"/>
-          <w:lang w:val="en-US"/>
-        </w:rPr>
-      </w:pPr>
-      <w:bookmarkStart w:id="8" w:name="_Toc182054458"/>
+          <w:lang w:val="ru-RU"/>
+        </w:rPr>
+      </w:pPr>
+      <w:bookmarkStart w:id="8" w:name="_Toc185635075"/>
       <w:r>
         <w:rPr>
           <w:rStyle w:val="13"/>
@@ -1194,9 +1046,12 @@
         </w:rPr>
         <w:t xml:space="preserve">1 задача. </w:t>
       </w:r>
+      <w:r>
+        <w:t>Куча ли?</w:t>
+      </w:r>
       <w:bookmarkEnd w:id="8"/>
       <w:r>
-        <w:t xml:space="preserve">Куча ли? </w:t>
+        <w:t xml:space="preserve"> </w:t>
       </w:r>
     </w:p>
     <w:p>
@@ -1215,7 +1070,15 @@
     </w:p>
     <w:p>
       <w:r>
-        <w:t>Для этого должно выполнятся основное свойство неубывающей пирамиды,</w:t>
+        <w:t xml:space="preserve">Для этого должно </w:t>
+      </w:r>
+      <w:proofErr w:type="gramStart"/>
+      <w:r>
+        <w:t>выполнятся</w:t>
+      </w:r>
+      <w:proofErr w:type="gramEnd"/>
+      <w:r>
+        <w:t xml:space="preserve"> основное свойство неубывающей пирамиды,</w:t>
       </w:r>
     </w:p>
     <w:p>
@@ -1317,20 +1180,40 @@
     <w:p>
       <w:pPr>
         <w:rPr>
-          <w:lang w:val="ru-RU"/>
-        </w:rPr>
-      </w:pPr>
-      <w:r>
-        <w:t>• Ограничение по памяти. 256 мб.</w:t>
-      </w:r>
-      <w:r>
+          <w:lang w:val="en-US"/>
+        </w:rPr>
+      </w:pPr>
+      <w:r>
+        <w:t xml:space="preserve">• Ограничение по памяти. </w:t>
+      </w:r>
+      <w:r>
+        <w:rPr>
+          <w:lang w:val="en-US"/>
+        </w:rPr>
+        <w:t xml:space="preserve">256 </w:t>
+      </w:r>
+      <w:proofErr w:type="spellStart"/>
+      <w:r>
+        <w:t>мб</w:t>
+      </w:r>
+      <w:proofErr w:type="spellEnd"/>
+      <w:r>
+        <w:rPr>
+          <w:lang w:val="en-US"/>
+        </w:rPr>
+        <w:t>.</w:t>
+      </w:r>
+      <w:r>
+        <w:rPr>
+          <w:lang w:val="en-US"/>
+        </w:rPr>
         <w:cr/>
       </w:r>
     </w:p>
     <w:p>
       <w:pPr>
         <w:rPr>
-          <w:lang w:val="ru-RU"/>
+          <w:lang w:val="en-US"/>
         </w:rPr>
       </w:pPr>
       <w:r>
@@ -1341,7 +1224,7 @@
       </w:r>
       <w:r>
         <w:rPr>
-          <w:lang w:val="ru-RU"/>
+          <w:lang w:val="en-US"/>
         </w:rPr>
         <w:t xml:space="preserve"> </w:t>
       </w:r>
@@ -1369,6 +1252,7 @@
         </w:rPr>
         <w:t xml:space="preserve">def </w:t>
       </w:r>
+      <w:proofErr w:type="spellStart"/>
       <w:r>
         <w:rPr>
           <w:color w:val="56A8F5"/>
@@ -1376,12 +1260,29 @@
         </w:rPr>
         <w:t>is_heap</w:t>
       </w:r>
-      <w:r>
-        <w:rPr>
-          <w:color w:val="BCBEC4"/>
-          <w:lang w:val="en-US"/>
-        </w:rPr>
-        <w:t>(arr):</w:t>
+      <w:proofErr w:type="spellEnd"/>
+      <w:r>
+        <w:rPr>
+          <w:color w:val="BCBEC4"/>
+          <w:lang w:val="en-US"/>
+        </w:rPr>
+        <w:t>(</w:t>
+      </w:r>
+      <w:proofErr w:type="spellStart"/>
+      <w:r>
+        <w:rPr>
+          <w:color w:val="BCBEC4"/>
+          <w:lang w:val="en-US"/>
+        </w:rPr>
+        <w:t>arr</w:t>
+      </w:r>
+      <w:proofErr w:type="spellEnd"/>
+      <w:r>
+        <w:rPr>
+          <w:color w:val="BCBEC4"/>
+          <w:lang w:val="en-US"/>
+        </w:rPr>
+        <w:t>):</w:t>
       </w:r>
       <w:r>
         <w:rPr>
@@ -1398,12 +1299,21 @@
         </w:rPr>
         <w:t xml:space="preserve">for </w:t>
       </w:r>
-      <w:r>
-        <w:rPr>
-          <w:color w:val="BCBEC4"/>
-          <w:lang w:val="en-US"/>
-        </w:rPr>
-        <w:t xml:space="preserve">i </w:t>
+      <w:proofErr w:type="spellStart"/>
+      <w:r>
+        <w:rPr>
+          <w:color w:val="BCBEC4"/>
+          <w:lang w:val="en-US"/>
+        </w:rPr>
+        <w:t>i</w:t>
+      </w:r>
+      <w:proofErr w:type="spellEnd"/>
+      <w:r>
+        <w:rPr>
+          <w:color w:val="BCBEC4"/>
+          <w:lang w:val="en-US"/>
+        </w:rPr>
+        <w:t xml:space="preserve"> </w:t>
       </w:r>
       <w:r>
         <w:rPr>
@@ -1426,6 +1336,7 @@
         </w:rPr>
         <w:t>(</w:t>
       </w:r>
+      <w:proofErr w:type="spellStart"/>
       <w:r>
         <w:rPr>
           <w:color w:val="8888C6"/>
@@ -1433,12 +1344,29 @@
         </w:rPr>
         <w:t>len</w:t>
       </w:r>
-      <w:r>
-        <w:rPr>
-          <w:color w:val="BCBEC4"/>
-          <w:lang w:val="en-US"/>
-        </w:rPr>
-        <w:t>(arr)//</w:t>
+      <w:proofErr w:type="spellEnd"/>
+      <w:r>
+        <w:rPr>
+          <w:color w:val="BCBEC4"/>
+          <w:lang w:val="en-US"/>
+        </w:rPr>
+        <w:t>(</w:t>
+      </w:r>
+      <w:proofErr w:type="spellStart"/>
+      <w:r>
+        <w:rPr>
+          <w:color w:val="BCBEC4"/>
+          <w:lang w:val="en-US"/>
+        </w:rPr>
+        <w:t>arr</w:t>
+      </w:r>
+      <w:proofErr w:type="spellEnd"/>
+      <w:r>
+        <w:rPr>
+          <w:color w:val="BCBEC4"/>
+          <w:lang w:val="en-US"/>
+        </w:rPr>
+        <w:t>)//</w:t>
       </w:r>
       <w:r>
         <w:rPr>
@@ -1474,7 +1402,23 @@
           <w:color w:val="BCBEC4"/>
           <w:lang w:val="en-US"/>
         </w:rPr>
-        <w:t xml:space="preserve">* i + </w:t>
+        <w:t xml:space="preserve">* </w:t>
+      </w:r>
+      <w:proofErr w:type="spellStart"/>
+      <w:r>
+        <w:rPr>
+          <w:color w:val="BCBEC4"/>
+          <w:lang w:val="en-US"/>
+        </w:rPr>
+        <w:t>i</w:t>
+      </w:r>
+      <w:proofErr w:type="spellEnd"/>
+      <w:r>
+        <w:rPr>
+          <w:color w:val="BCBEC4"/>
+          <w:lang w:val="en-US"/>
+        </w:rPr>
+        <w:t xml:space="preserve"> + </w:t>
       </w:r>
       <w:r>
         <w:rPr>
@@ -1491,12 +1435,21 @@
         <w:br/>
         <w:t xml:space="preserve">        </w:t>
       </w:r>
-      <w:r>
-        <w:rPr>
-          <w:color w:val="BCBEC4"/>
-          <w:lang w:val="en-US"/>
-        </w:rPr>
-        <w:t xml:space="preserve">lt = </w:t>
+      <w:proofErr w:type="spellStart"/>
+      <w:r>
+        <w:rPr>
+          <w:color w:val="BCBEC4"/>
+          <w:lang w:val="en-US"/>
+        </w:rPr>
+        <w:t>lt</w:t>
+      </w:r>
+      <w:proofErr w:type="spellEnd"/>
+      <w:r>
+        <w:rPr>
+          <w:color w:val="BCBEC4"/>
+          <w:lang w:val="en-US"/>
+        </w:rPr>
+        <w:t xml:space="preserve"> = </w:t>
       </w:r>
       <w:r>
         <w:rPr>
@@ -1510,7 +1463,23 @@
           <w:color w:val="BCBEC4"/>
           <w:lang w:val="en-US"/>
         </w:rPr>
-        <w:t xml:space="preserve">* i + </w:t>
+        <w:t xml:space="preserve">* </w:t>
+      </w:r>
+      <w:proofErr w:type="spellStart"/>
+      <w:r>
+        <w:rPr>
+          <w:color w:val="BCBEC4"/>
+          <w:lang w:val="en-US"/>
+        </w:rPr>
+        <w:t>i</w:t>
+      </w:r>
+      <w:proofErr w:type="spellEnd"/>
+      <w:r>
+        <w:rPr>
+          <w:color w:val="BCBEC4"/>
+          <w:lang w:val="en-US"/>
+        </w:rPr>
+        <w:t xml:space="preserve"> + </w:t>
       </w:r>
       <w:r>
         <w:rPr>
@@ -1548,6 +1517,7 @@
         </w:rPr>
         <w:t xml:space="preserve">(rt &lt; </w:t>
       </w:r>
+      <w:proofErr w:type="spellStart"/>
       <w:r>
         <w:rPr>
           <w:color w:val="8888C6"/>
@@ -1555,12 +1525,29 @@
         </w:rPr>
         <w:t>len</w:t>
       </w:r>
-      <w:r>
-        <w:rPr>
-          <w:color w:val="BCBEC4"/>
-          <w:lang w:val="en-US"/>
-        </w:rPr>
-        <w:t xml:space="preserve">(arr) </w:t>
+      <w:proofErr w:type="spellEnd"/>
+      <w:r>
+        <w:rPr>
+          <w:color w:val="BCBEC4"/>
+          <w:lang w:val="en-US"/>
+        </w:rPr>
+        <w:t>(</w:t>
+      </w:r>
+      <w:proofErr w:type="spellStart"/>
+      <w:r>
+        <w:rPr>
+          <w:color w:val="BCBEC4"/>
+          <w:lang w:val="en-US"/>
+        </w:rPr>
+        <w:t>arr</w:t>
+      </w:r>
+      <w:proofErr w:type="spellEnd"/>
+      <w:r>
+        <w:rPr>
+          <w:color w:val="BCBEC4"/>
+          <w:lang w:val="en-US"/>
+        </w:rPr>
+        <w:t xml:space="preserve">) </w:t>
       </w:r>
       <w:r>
         <w:rPr>
@@ -1569,12 +1556,53 @@
         </w:rPr>
         <w:t xml:space="preserve">and </w:t>
       </w:r>
-      <w:r>
-        <w:rPr>
-          <w:color w:val="BCBEC4"/>
-          <w:lang w:val="en-US"/>
-        </w:rPr>
-        <w:t xml:space="preserve">arr[i] &gt; arr[rt]) </w:t>
+      <w:proofErr w:type="spellStart"/>
+      <w:r>
+        <w:rPr>
+          <w:color w:val="BCBEC4"/>
+          <w:lang w:val="en-US"/>
+        </w:rPr>
+        <w:t>arr</w:t>
+      </w:r>
+      <w:proofErr w:type="spellEnd"/>
+      <w:r>
+        <w:rPr>
+          <w:color w:val="BCBEC4"/>
+          <w:lang w:val="en-US"/>
+        </w:rPr>
+        <w:t>[</w:t>
+      </w:r>
+      <w:proofErr w:type="spellStart"/>
+      <w:r>
+        <w:rPr>
+          <w:color w:val="BCBEC4"/>
+          <w:lang w:val="en-US"/>
+        </w:rPr>
+        <w:t>i</w:t>
+      </w:r>
+      <w:proofErr w:type="spellEnd"/>
+      <w:r>
+        <w:rPr>
+          <w:color w:val="BCBEC4"/>
+          <w:lang w:val="en-US"/>
+        </w:rPr>
+        <w:t xml:space="preserve">] &gt; </w:t>
+      </w:r>
+      <w:proofErr w:type="spellStart"/>
+      <w:r>
+        <w:rPr>
+          <w:color w:val="BCBEC4"/>
+          <w:lang w:val="en-US"/>
+        </w:rPr>
+        <w:t>arr</w:t>
+      </w:r>
+      <w:proofErr w:type="spellEnd"/>
+      <w:r>
+        <w:rPr>
+          <w:color w:val="BCBEC4"/>
+          <w:lang w:val="en-US"/>
+        </w:rPr>
+        <w:t xml:space="preserve">[rt]) </w:t>
       </w:r>
       <w:r>
         <w:rPr>
@@ -1588,8 +1616,25 @@
           <w:color w:val="BCBEC4"/>
           <w:lang w:val="en-US"/>
         </w:rPr>
-        <w:t xml:space="preserve">(lt &lt; </w:t>
-      </w:r>
+        <w:t>(</w:t>
+      </w:r>
+      <w:proofErr w:type="spellStart"/>
+      <w:r>
+        <w:rPr>
+          <w:color w:val="BCBEC4"/>
+          <w:lang w:val="en-US"/>
+        </w:rPr>
+        <w:t>lt</w:t>
+      </w:r>
+      <w:proofErr w:type="spellEnd"/>
+      <w:r>
+        <w:rPr>
+          <w:color w:val="BCBEC4"/>
+          <w:lang w:val="en-US"/>
+        </w:rPr>
+        <w:t xml:space="preserve"> &lt; </w:t>
+      </w:r>
+      <w:proofErr w:type="spellStart"/>
       <w:r>
         <w:rPr>
           <w:color w:val="8888C6"/>
@@ -1597,12 +1642,29 @@
         </w:rPr>
         <w:t>len</w:t>
       </w:r>
-      <w:r>
-        <w:rPr>
-          <w:color w:val="BCBEC4"/>
-          <w:lang w:val="en-US"/>
-        </w:rPr>
-        <w:t xml:space="preserve">(arr) </w:t>
+      <w:proofErr w:type="spellEnd"/>
+      <w:r>
+        <w:rPr>
+          <w:color w:val="BCBEC4"/>
+          <w:lang w:val="en-US"/>
+        </w:rPr>
+        <w:t>(</w:t>
+      </w:r>
+      <w:proofErr w:type="spellStart"/>
+      <w:r>
+        <w:rPr>
+          <w:color w:val="BCBEC4"/>
+          <w:lang w:val="en-US"/>
+        </w:rPr>
+        <w:t>arr</w:t>
+      </w:r>
+      <w:proofErr w:type="spellEnd"/>
+      <w:r>
+        <w:rPr>
+          <w:color w:val="BCBEC4"/>
+          <w:lang w:val="en-US"/>
+        </w:rPr>
+        <w:t xml:space="preserve">) </w:t>
       </w:r>
       <w:r>
         <w:rPr>
@@ -1611,12 +1673,69 @@
         </w:rPr>
         <w:t xml:space="preserve">and </w:t>
       </w:r>
-      <w:r>
-        <w:rPr>
-          <w:color w:val="BCBEC4"/>
-          <w:lang w:val="en-US"/>
-        </w:rPr>
-        <w:t>arr[i] &gt; arr[lt]):</w:t>
+      <w:proofErr w:type="spellStart"/>
+      <w:r>
+        <w:rPr>
+          <w:color w:val="BCBEC4"/>
+          <w:lang w:val="en-US"/>
+        </w:rPr>
+        <w:t>arr</w:t>
+      </w:r>
+      <w:proofErr w:type="spellEnd"/>
+      <w:r>
+        <w:rPr>
+          <w:color w:val="BCBEC4"/>
+          <w:lang w:val="en-US"/>
+        </w:rPr>
+        <w:t>[</w:t>
+      </w:r>
+      <w:proofErr w:type="spellStart"/>
+      <w:r>
+        <w:rPr>
+          <w:color w:val="BCBEC4"/>
+          <w:lang w:val="en-US"/>
+        </w:rPr>
+        <w:t>i</w:t>
+      </w:r>
+      <w:proofErr w:type="spellEnd"/>
+      <w:r>
+        <w:rPr>
+          <w:color w:val="BCBEC4"/>
+          <w:lang w:val="en-US"/>
+        </w:rPr>
+        <w:t xml:space="preserve">] &gt; </w:t>
+      </w:r>
+      <w:proofErr w:type="spellStart"/>
+      <w:r>
+        <w:rPr>
+          <w:color w:val="BCBEC4"/>
+          <w:lang w:val="en-US"/>
+        </w:rPr>
+        <w:t>arr</w:t>
+      </w:r>
+      <w:proofErr w:type="spellEnd"/>
+      <w:r>
+        <w:rPr>
+          <w:color w:val="BCBEC4"/>
+          <w:lang w:val="en-US"/>
+        </w:rPr>
+        <w:t>[</w:t>
+      </w:r>
+      <w:proofErr w:type="spellStart"/>
+      <w:r>
+        <w:rPr>
+          <w:color w:val="BCBEC4"/>
+          <w:lang w:val="en-US"/>
+        </w:rPr>
+        <w:t>lt</w:t>
+      </w:r>
+      <w:proofErr w:type="spellEnd"/>
+      <w:r>
+        <w:rPr>
+          <w:color w:val="BCBEC4"/>
+          <w:lang w:val="en-US"/>
+        </w:rPr>
+        <w:t>]):</w:t>
       </w:r>
       <w:r>
         <w:rPr>
@@ -2427,18 +2546,18 @@
       <w:r>
         <w:br w:type="page"/>
       </w:r>
-      <w:bookmarkStart w:id="10" w:name="_Toc182054459"/>
+      <w:bookmarkStart w:id="10" w:name="_Toc185635076"/>
       <w:r>
         <w:lastRenderedPageBreak/>
         <w:t>2 задача.</w:t>
       </w:r>
+      <w:r>
+        <w:t xml:space="preserve"> </w:t>
+      </w:r>
+      <w:r>
+        <w:t>Высота дерева</w:t>
+      </w:r>
       <w:bookmarkEnd w:id="10"/>
-      <w:r>
-        <w:t xml:space="preserve"> </w:t>
-      </w:r>
-      <w:r>
-        <w:t>Высота дерева</w:t>
-      </w:r>
     </w:p>
     <w:p>
       <w:pPr>
@@ -2448,7 +2567,48 @@
         </w:rPr>
       </w:pPr>
       <w:r>
-        <w:t>В этой задаче ваша цель - привыкнуть к деревьям. Вам нужно будет прочитать описание дерева из входных данных, реализовать структуру данных, сохранить дерево и вычислить его высоту. • Вам дается корневое дерево. Ваша задача - вычислить и вывести его высоту. Напомним, что высота (корневого) дерева - это максимальная глубина узла или максимальное расстояние от листа до корня. Вам дано произвольное дерево, не обязательно бинарное дерево. • Формат ввода или входного файла (input.txt). Первая строка содержит число узлов n (1 ≤ n ≤ 105 ). Вторая строка содержит n целых чисел от−1 до n−1 – указание на родительский узел. Если i-ое значение равно −1, значит, что узел i - корневой, иначе это число является обозначением индекса родительского узла этого i-го узла (0 ≤ i ≤ n − 1). Индексы считать с 0. Гарантируется, что дан только один корневой узел, и что входные данные предстваляют дерево. • Формат вывода или выходного файла (output.txt). Выведите целое число – высоту данного дерева. • Ограничение по времени. 3 сек. • Ограничение по памяти. 512 мб.</w:t>
+        <w:t xml:space="preserve">В этой задаче ваша цель - привыкнуть к деревьям. Вам нужно будет прочитать описание дерева из входных данных, реализовать структуру данных, сохранить дерево и вычислить его высоту. • Вам дается корневое дерево. Ваша задача - вычислить и вывести его высоту. Напомним, что высота (корневого) дерева </w:t>
+      </w:r>
+      <w:proofErr w:type="gramStart"/>
+      <w:r>
+        <w:t>- это</w:t>
+      </w:r>
+      <w:proofErr w:type="gramEnd"/>
+      <w:r>
+        <w:t xml:space="preserve"> максимальная глубина узла или максимальное расстояние от листа до корня. Вам дано произвольное дерево, не обязательно бинарное дерево. • Формат ввода или входного файла (input.txt). Первая строка содержит число узлов n (1 ≤ n ≤ 105 ). Вторая строка содержит n целых чисел от−1 до n−1 – указание на родительский узел. Если i-</w:t>
+      </w:r>
+      <w:proofErr w:type="spellStart"/>
+      <w:r>
+        <w:t>ое</w:t>
+      </w:r>
+      <w:proofErr w:type="spellEnd"/>
+      <w:r>
+        <w:t xml:space="preserve"> значение равно −1, значит, что узел i - корневой, иначе это число является обозначением индекса родительского узла этого i-го узла (0 ≤ i ≤ n − 1). Индексы считать с 0. Гарантируется, что дан только один корневой узел, и что входные данные </w:t>
+      </w:r>
+      <w:proofErr w:type="spellStart"/>
+      <w:r>
+        <w:t>предстваляют</w:t>
+      </w:r>
+      <w:proofErr w:type="spellEnd"/>
+      <w:r>
+        <w:t xml:space="preserve"> дерево. • Формат вывода или выходного файла (output.txt). Выведите целое число – высоту данного дерева. • Ограничение по времени. 3 сек. • Ограничение по памяти. </w:t>
+      </w:r>
+      <w:r>
+        <w:rPr>
+          <w:lang w:val="en-US"/>
+        </w:rPr>
+        <w:t xml:space="preserve">512 </w:t>
+      </w:r>
+      <w:proofErr w:type="spellStart"/>
+      <w:r>
+        <w:t>мб</w:t>
+      </w:r>
+      <w:proofErr w:type="spellEnd"/>
+      <w:r>
+        <w:rPr>
+          <w:lang w:val="en-US"/>
+        </w:rPr>
+        <w:t>.</w:t>
       </w:r>
     </w:p>
     <w:p>
@@ -2496,12 +2656,21 @@
         </w:rPr>
         <w:t xml:space="preserve">class </w:t>
       </w:r>
-      <w:r>
-        <w:rPr>
-          <w:color w:val="BCBEC4"/>
-          <w:lang w:val="en-US"/>
-        </w:rPr>
-        <w:t>TreeNode:</w:t>
+      <w:proofErr w:type="spellStart"/>
+      <w:r>
+        <w:rPr>
+          <w:color w:val="BCBEC4"/>
+          <w:lang w:val="en-US"/>
+        </w:rPr>
+        <w:t>TreeNode</w:t>
+      </w:r>
+      <w:proofErr w:type="spellEnd"/>
+      <w:r>
+        <w:rPr>
+          <w:color w:val="BCBEC4"/>
+          <w:lang w:val="en-US"/>
+        </w:rPr>
+        <w:t>:</w:t>
       </w:r>
       <w:r>
         <w:rPr>
@@ -2523,7 +2692,23 @@
           <w:color w:val="B200B2"/>
           <w:lang w:val="en-US"/>
         </w:rPr>
-        <w:t>__init__</w:t>
+        <w:t>__</w:t>
+      </w:r>
+      <w:proofErr w:type="spellStart"/>
+      <w:r>
+        <w:rPr>
+          <w:color w:val="B200B2"/>
+          <w:lang w:val="en-US"/>
+        </w:rPr>
+        <w:t>init</w:t>
+      </w:r>
+      <w:proofErr w:type="spellEnd"/>
+      <w:r>
+        <w:rPr>
+          <w:color w:val="B200B2"/>
+          <w:lang w:val="en-US"/>
+        </w:rPr>
+        <w:t>__</w:t>
       </w:r>
       <w:r>
         <w:rPr>
@@ -2554,6 +2739,7 @@
         <w:br/>
         <w:t xml:space="preserve">        </w:t>
       </w:r>
+      <w:proofErr w:type="spellStart"/>
       <w:r>
         <w:rPr>
           <w:color w:val="94558D"/>
@@ -2566,7 +2752,15 @@
           <w:color w:val="BCBEC4"/>
           <w:lang w:val="en-US"/>
         </w:rPr>
-        <w:t>.key = key</w:t>
+        <w:t>.key</w:t>
+      </w:r>
+      <w:proofErr w:type="spellEnd"/>
+      <w:r>
+        <w:rPr>
+          <w:color w:val="BCBEC4"/>
+          <w:lang w:val="en-US"/>
+        </w:rPr>
+        <w:t xml:space="preserve"> = key</w:t>
       </w:r>
       <w:r>
         <w:rPr>
@@ -2576,6 +2770,7 @@
         <w:br/>
         <w:t xml:space="preserve">        </w:t>
       </w:r>
+      <w:proofErr w:type="spellStart"/>
       <w:r>
         <w:rPr>
           <w:color w:val="94558D"/>
@@ -2588,7 +2783,15 @@
           <w:color w:val="BCBEC4"/>
           <w:lang w:val="en-US"/>
         </w:rPr>
-        <w:t xml:space="preserve">.parent = </w:t>
+        <w:t>.parent</w:t>
+      </w:r>
+      <w:proofErr w:type="spellEnd"/>
+      <w:r>
+        <w:rPr>
+          <w:color w:val="BCBEC4"/>
+          <w:lang w:val="en-US"/>
+        </w:rPr>
+        <w:t xml:space="preserve"> = </w:t>
       </w:r>
       <w:r>
         <w:rPr>
@@ -2605,6 +2808,7 @@
         <w:br/>
         <w:t xml:space="preserve">        </w:t>
       </w:r>
+      <w:proofErr w:type="spellStart"/>
       <w:r>
         <w:rPr>
           <w:color w:val="94558D"/>
@@ -2617,7 +2821,15 @@
           <w:color w:val="BCBEC4"/>
           <w:lang w:val="en-US"/>
         </w:rPr>
-        <w:t>.children = []</w:t>
+        <w:t>.children</w:t>
+      </w:r>
+      <w:proofErr w:type="spellEnd"/>
+      <w:r>
+        <w:rPr>
+          <w:color w:val="BCBEC4"/>
+          <w:lang w:val="en-US"/>
+        </w:rPr>
+        <w:t xml:space="preserve"> = []</w:t>
       </w:r>
       <w:r>
         <w:rPr>
@@ -2641,6 +2853,7 @@
         </w:rPr>
         <w:t xml:space="preserve">def </w:t>
       </w:r>
+      <w:proofErr w:type="spellStart"/>
       <w:r>
         <w:rPr>
           <w:color w:val="56A8F5"/>
@@ -2648,6 +2861,7 @@
         </w:rPr>
         <w:t>add_child</w:t>
       </w:r>
+      <w:proofErr w:type="spellEnd"/>
       <w:r>
         <w:rPr>
           <w:color w:val="BCBEC4"/>
@@ -2675,7 +2889,23 @@
           <w:lang w:val="en-US"/>
         </w:rPr>
         <w:br/>
-        <w:t xml:space="preserve">        child.parent = </w:t>
+        <w:t xml:space="preserve">        </w:t>
+      </w:r>
+      <w:proofErr w:type="spellStart"/>
+      <w:r>
+        <w:rPr>
+          <w:color w:val="BCBEC4"/>
+          <w:lang w:val="en-US"/>
+        </w:rPr>
+        <w:t>child.parent</w:t>
+      </w:r>
+      <w:proofErr w:type="spellEnd"/>
+      <w:r>
+        <w:rPr>
+          <w:color w:val="BCBEC4"/>
+          <w:lang w:val="en-US"/>
+        </w:rPr>
+        <w:t xml:space="preserve"> = </w:t>
       </w:r>
       <w:r>
         <w:rPr>
@@ -2690,14 +2920,30 @@
           <w:lang w:val="en-US"/>
         </w:rPr>
         <w:br/>
-        <w:t xml:space="preserve">        self</w:t>
-      </w:r>
-      <w:r>
-        <w:rPr>
-          <w:color w:val="BCBEC4"/>
-          <w:lang w:val="en-US"/>
-        </w:rPr>
-        <w:t>.children.append(child)</w:t>
+        <w:t xml:space="preserve">        </w:t>
+      </w:r>
+      <w:proofErr w:type="spellStart"/>
+      <w:r>
+        <w:rPr>
+          <w:color w:val="94558D"/>
+          <w:lang w:val="en-US"/>
+        </w:rPr>
+        <w:t>self</w:t>
+      </w:r>
+      <w:r>
+        <w:rPr>
+          <w:color w:val="BCBEC4"/>
+          <w:lang w:val="en-US"/>
+        </w:rPr>
+        <w:t>.children.append</w:t>
+      </w:r>
+      <w:proofErr w:type="spellEnd"/>
+      <w:r>
+        <w:rPr>
+          <w:color w:val="BCBEC4"/>
+          <w:lang w:val="en-US"/>
+        </w:rPr>
+        <w:t>(child)</w:t>
       </w:r>
       <w:r>
         <w:rPr>
@@ -2734,6 +2980,7 @@
         </w:rPr>
         <w:t xml:space="preserve">def </w:t>
       </w:r>
+      <w:proofErr w:type="spellStart"/>
       <w:r>
         <w:rPr>
           <w:color w:val="56A8F5"/>
@@ -2741,6 +2988,7 @@
         </w:rPr>
         <w:t>recursive_find_height</w:t>
       </w:r>
+      <w:proofErr w:type="spellEnd"/>
       <w:r>
         <w:rPr>
           <w:color w:val="BCBEC4"/>
@@ -2763,12 +3011,21 @@
         </w:rPr>
         <w:t xml:space="preserve">if not </w:t>
       </w:r>
-      <w:r>
-        <w:rPr>
-          <w:color w:val="BCBEC4"/>
-          <w:lang w:val="en-US"/>
-        </w:rPr>
-        <w:t>node.children:</w:t>
+      <w:proofErr w:type="spellStart"/>
+      <w:r>
+        <w:rPr>
+          <w:color w:val="BCBEC4"/>
+          <w:lang w:val="en-US"/>
+        </w:rPr>
+        <w:t>node.children</w:t>
+      </w:r>
+      <w:proofErr w:type="spellEnd"/>
+      <w:r>
+        <w:rPr>
+          <w:color w:val="BCBEC4"/>
+          <w:lang w:val="en-US"/>
+        </w:rPr>
+        <w:t>:</w:t>
       </w:r>
       <w:r>
         <w:rPr>
@@ -2812,7 +3069,23 @@
           <w:color w:val="BCBEC4"/>
           <w:lang w:val="en-US"/>
         </w:rPr>
-        <w:t xml:space="preserve">heights = [recursive_find_height(child) </w:t>
+        <w:t>heights = [</w:t>
+      </w:r>
+      <w:proofErr w:type="spellStart"/>
+      <w:r>
+        <w:rPr>
+          <w:color w:val="BCBEC4"/>
+          <w:lang w:val="en-US"/>
+        </w:rPr>
+        <w:t>recursive_find_height</w:t>
+      </w:r>
+      <w:proofErr w:type="spellEnd"/>
+      <w:r>
+        <w:rPr>
+          <w:color w:val="BCBEC4"/>
+          <w:lang w:val="en-US"/>
+        </w:rPr>
+        <w:t xml:space="preserve">(child) </w:t>
       </w:r>
       <w:r>
         <w:rPr>
@@ -2835,12 +3108,21 @@
         </w:rPr>
         <w:t xml:space="preserve">in </w:t>
       </w:r>
-      <w:r>
-        <w:rPr>
-          <w:color w:val="BCBEC4"/>
-          <w:lang w:val="en-US"/>
-        </w:rPr>
-        <w:t>node.children]</w:t>
+      <w:proofErr w:type="spellStart"/>
+      <w:r>
+        <w:rPr>
+          <w:color w:val="BCBEC4"/>
+          <w:lang w:val="en-US"/>
+        </w:rPr>
+        <w:t>node.children</w:t>
+      </w:r>
+      <w:proofErr w:type="spellEnd"/>
+      <w:r>
+        <w:rPr>
+          <w:color w:val="BCBEC4"/>
+          <w:lang w:val="en-US"/>
+        </w:rPr>
+        <w:t>]</w:t>
       </w:r>
       <w:r>
         <w:rPr>
@@ -2906,6 +3188,7 @@
         </w:rPr>
         <w:t xml:space="preserve">def </w:t>
       </w:r>
+      <w:proofErr w:type="spellStart"/>
       <w:r>
         <w:rPr>
           <w:color w:val="56A8F5"/>
@@ -2913,49 +3196,7 @@
         </w:rPr>
         <w:t>get_tree_height</w:t>
       </w:r>
-      <w:r>
-        <w:rPr>
-          <w:color w:val="BCBEC4"/>
-          <w:lang w:val="en-US"/>
-        </w:rPr>
-        <w:t>(arr):</w:t>
-      </w:r>
-      <w:r>
-        <w:rPr>
-          <w:color w:val="BCBEC4"/>
-          <w:lang w:val="en-US"/>
-        </w:rPr>
-        <w:br/>
-        <w:t xml:space="preserve">    nodes_arr = [TreeNode(i) </w:t>
-      </w:r>
-      <w:r>
-        <w:rPr>
-          <w:color w:val="CF8E6D"/>
-          <w:lang w:val="en-US"/>
-        </w:rPr>
-        <w:t xml:space="preserve">for </w:t>
-      </w:r>
-      <w:r>
-        <w:rPr>
-          <w:color w:val="BCBEC4"/>
-          <w:lang w:val="en-US"/>
-        </w:rPr>
-        <w:t xml:space="preserve">i </w:t>
-      </w:r>
-      <w:r>
-        <w:rPr>
-          <w:color w:val="CF8E6D"/>
-          <w:lang w:val="en-US"/>
-        </w:rPr>
-        <w:t xml:space="preserve">in </w:t>
-      </w:r>
-      <w:r>
-        <w:rPr>
-          <w:color w:val="8888C6"/>
-          <w:lang w:val="en-US"/>
-        </w:rPr>
-        <w:t>range</w:t>
-      </w:r>
+      <w:proofErr w:type="spellEnd"/>
       <w:r>
         <w:rPr>
           <w:color w:val="BCBEC4"/>
@@ -2963,49 +3204,77 @@
         </w:rPr>
         <w:t>(</w:t>
       </w:r>
-      <w:r>
-        <w:rPr>
-          <w:color w:val="8888C6"/>
-          <w:lang w:val="en-US"/>
-        </w:rPr>
-        <w:t>len</w:t>
-      </w:r>
-      <w:r>
-        <w:rPr>
-          <w:color w:val="BCBEC4"/>
-          <w:lang w:val="en-US"/>
-        </w:rPr>
-        <w:t>(arr))]</w:t>
-      </w:r>
-      <w:r>
-        <w:rPr>
-          <w:color w:val="BCBEC4"/>
-          <w:lang w:val="en-US"/>
-        </w:rPr>
-        <w:br/>
-        <w:t xml:space="preserve">    root_id = -</w:t>
-      </w:r>
-      <w:r>
-        <w:rPr>
-          <w:color w:val="2AACB8"/>
-          <w:lang w:val="en-US"/>
-        </w:rPr>
-        <w:t>1</w:t>
-      </w:r>
-      <w:r>
-        <w:rPr>
-          <w:color w:val="2AACB8"/>
+      <w:proofErr w:type="spellStart"/>
+      <w:r>
+        <w:rPr>
+          <w:color w:val="BCBEC4"/>
+          <w:lang w:val="en-US"/>
+        </w:rPr>
+        <w:t>arr</w:t>
+      </w:r>
+      <w:proofErr w:type="spellEnd"/>
+      <w:r>
+        <w:rPr>
+          <w:color w:val="BCBEC4"/>
+          <w:lang w:val="en-US"/>
+        </w:rPr>
+        <w:t>):</w:t>
+      </w:r>
+      <w:r>
+        <w:rPr>
+          <w:color w:val="BCBEC4"/>
           <w:lang w:val="en-US"/>
         </w:rPr>
         <w:br/>
         <w:t xml:space="preserve">    </w:t>
       </w:r>
-      <w:r>
-        <w:rPr>
-          <w:color w:val="BCBEC4"/>
-          <w:lang w:val="en-US"/>
-        </w:rPr>
-        <w:t xml:space="preserve">tree_dict = {i:[] </w:t>
+      <w:proofErr w:type="spellStart"/>
+      <w:r>
+        <w:rPr>
+          <w:color w:val="BCBEC4"/>
+          <w:lang w:val="en-US"/>
+        </w:rPr>
+        <w:t>nodes_arr</w:t>
+      </w:r>
+      <w:proofErr w:type="spellEnd"/>
+      <w:r>
+        <w:rPr>
+          <w:color w:val="BCBEC4"/>
+          <w:lang w:val="en-US"/>
+        </w:rPr>
+        <w:t xml:space="preserve"> = [</w:t>
+      </w:r>
+      <w:proofErr w:type="spellStart"/>
+      <w:r>
+        <w:rPr>
+          <w:color w:val="BCBEC4"/>
+          <w:lang w:val="en-US"/>
+        </w:rPr>
+        <w:t>TreeNode</w:t>
+      </w:r>
+      <w:proofErr w:type="spellEnd"/>
+      <w:r>
+        <w:rPr>
+          <w:color w:val="BCBEC4"/>
+          <w:lang w:val="en-US"/>
+        </w:rPr>
+        <w:t>(</w:t>
+      </w:r>
+      <w:proofErr w:type="spellStart"/>
+      <w:r>
+        <w:rPr>
+          <w:color w:val="BCBEC4"/>
+          <w:lang w:val="en-US"/>
+        </w:rPr>
+        <w:t>i</w:t>
+      </w:r>
+      <w:proofErr w:type="spellEnd"/>
+      <w:r>
+        <w:rPr>
+          <w:color w:val="BCBEC4"/>
+          <w:lang w:val="en-US"/>
+        </w:rPr>
+        <w:t xml:space="preserve">) </w:t>
       </w:r>
       <w:r>
         <w:rPr>
@@ -3014,12 +3283,21 @@
         </w:rPr>
         <w:t xml:space="preserve">for </w:t>
       </w:r>
-      <w:r>
-        <w:rPr>
-          <w:color w:val="BCBEC4"/>
-          <w:lang w:val="en-US"/>
-        </w:rPr>
-        <w:t xml:space="preserve">i </w:t>
+      <w:proofErr w:type="spellStart"/>
+      <w:r>
+        <w:rPr>
+          <w:color w:val="BCBEC4"/>
+          <w:lang w:val="en-US"/>
+        </w:rPr>
+        <w:t>i</w:t>
+      </w:r>
+      <w:proofErr w:type="spellEnd"/>
+      <w:r>
+        <w:rPr>
+          <w:color w:val="BCBEC4"/>
+          <w:lang w:val="en-US"/>
+        </w:rPr>
+        <w:t xml:space="preserve"> </w:t>
       </w:r>
       <w:r>
         <w:rPr>
@@ -3042,6 +3320,7 @@
         </w:rPr>
         <w:t>(</w:t>
       </w:r>
+      <w:proofErr w:type="spellStart"/>
       <w:r>
         <w:rPr>
           <w:color w:val="8888C6"/>
@@ -3049,12 +3328,29 @@
         </w:rPr>
         <w:t>len</w:t>
       </w:r>
-      <w:r>
-        <w:rPr>
-          <w:color w:val="BCBEC4"/>
-          <w:lang w:val="en-US"/>
-        </w:rPr>
-        <w:t>(arr))}</w:t>
+      <w:proofErr w:type="spellEnd"/>
+      <w:r>
+        <w:rPr>
+          <w:color w:val="BCBEC4"/>
+          <w:lang w:val="en-US"/>
+        </w:rPr>
+        <w:t>(</w:t>
+      </w:r>
+      <w:proofErr w:type="spellStart"/>
+      <w:r>
+        <w:rPr>
+          <w:color w:val="BCBEC4"/>
+          <w:lang w:val="en-US"/>
+        </w:rPr>
+        <w:t>arr</w:t>
+      </w:r>
+      <w:proofErr w:type="spellEnd"/>
+      <w:r>
+        <w:rPr>
+          <w:color w:val="BCBEC4"/>
+          <w:lang w:val="en-US"/>
+        </w:rPr>
+        <w:t>))]</w:t>
       </w:r>
       <w:r>
         <w:rPr>
@@ -3064,6 +3360,69 @@
         <w:br/>
         <w:t xml:space="preserve">    </w:t>
       </w:r>
+      <w:proofErr w:type="spellStart"/>
+      <w:r>
+        <w:rPr>
+          <w:color w:val="BCBEC4"/>
+          <w:lang w:val="en-US"/>
+        </w:rPr>
+        <w:t>root_id</w:t>
+      </w:r>
+      <w:proofErr w:type="spellEnd"/>
+      <w:r>
+        <w:rPr>
+          <w:color w:val="BCBEC4"/>
+          <w:lang w:val="en-US"/>
+        </w:rPr>
+        <w:t xml:space="preserve"> = -</w:t>
+      </w:r>
+      <w:r>
+        <w:rPr>
+          <w:color w:val="2AACB8"/>
+          <w:lang w:val="en-US"/>
+        </w:rPr>
+        <w:t>1</w:t>
+      </w:r>
+      <w:r>
+        <w:rPr>
+          <w:color w:val="2AACB8"/>
+          <w:lang w:val="en-US"/>
+        </w:rPr>
+        <w:br/>
+        <w:t xml:space="preserve">    </w:t>
+      </w:r>
+      <w:proofErr w:type="spellStart"/>
+      <w:r>
+        <w:rPr>
+          <w:color w:val="BCBEC4"/>
+          <w:lang w:val="en-US"/>
+        </w:rPr>
+        <w:t>tree_dict</w:t>
+      </w:r>
+      <w:proofErr w:type="spellEnd"/>
+      <w:r>
+        <w:rPr>
+          <w:color w:val="BCBEC4"/>
+          <w:lang w:val="en-US"/>
+        </w:rPr>
+        <w:t xml:space="preserve"> = {</w:t>
+      </w:r>
+      <w:proofErr w:type="spellStart"/>
+      <w:r>
+        <w:rPr>
+          <w:color w:val="BCBEC4"/>
+          <w:lang w:val="en-US"/>
+        </w:rPr>
+        <w:t>i</w:t>
+      </w:r>
+      <w:proofErr w:type="spellEnd"/>
+      <w:r>
+        <w:rPr>
+          <w:color w:val="BCBEC4"/>
+          <w:lang w:val="en-US"/>
+        </w:rPr>
+        <w:t xml:space="preserve">:[] </w:t>
+      </w:r>
       <w:r>
         <w:rPr>
           <w:color w:val="CF8E6D"/>
@@ -3071,12 +3430,21 @@
         </w:rPr>
         <w:t xml:space="preserve">for </w:t>
       </w:r>
-      <w:r>
-        <w:rPr>
-          <w:color w:val="BCBEC4"/>
-          <w:lang w:val="en-US"/>
-        </w:rPr>
-        <w:t xml:space="preserve">i </w:t>
+      <w:proofErr w:type="spellStart"/>
+      <w:r>
+        <w:rPr>
+          <w:color w:val="BCBEC4"/>
+          <w:lang w:val="en-US"/>
+        </w:rPr>
+        <w:t>i</w:t>
+      </w:r>
+      <w:proofErr w:type="spellEnd"/>
+      <w:r>
+        <w:rPr>
+          <w:color w:val="BCBEC4"/>
+          <w:lang w:val="en-US"/>
+        </w:rPr>
+        <w:t xml:space="preserve"> </w:t>
       </w:r>
       <w:r>
         <w:rPr>
@@ -3099,6 +3467,7 @@
         </w:rPr>
         <w:t>(</w:t>
       </w:r>
+      <w:proofErr w:type="spellStart"/>
       <w:r>
         <w:rPr>
           <w:color w:val="8888C6"/>
@@ -3106,12 +3475,113 @@
         </w:rPr>
         <w:t>len</w:t>
       </w:r>
-      <w:r>
-        <w:rPr>
-          <w:color w:val="BCBEC4"/>
-          <w:lang w:val="en-US"/>
-        </w:rPr>
-        <w:t>(arr)):</w:t>
+      <w:proofErr w:type="spellEnd"/>
+      <w:r>
+        <w:rPr>
+          <w:color w:val="BCBEC4"/>
+          <w:lang w:val="en-US"/>
+        </w:rPr>
+        <w:t>(</w:t>
+      </w:r>
+      <w:proofErr w:type="spellStart"/>
+      <w:r>
+        <w:rPr>
+          <w:color w:val="BCBEC4"/>
+          <w:lang w:val="en-US"/>
+        </w:rPr>
+        <w:t>arr</w:t>
+      </w:r>
+      <w:proofErr w:type="spellEnd"/>
+      <w:r>
+        <w:rPr>
+          <w:color w:val="BCBEC4"/>
+          <w:lang w:val="en-US"/>
+        </w:rPr>
+        <w:t>))}</w:t>
+      </w:r>
+      <w:r>
+        <w:rPr>
+          <w:color w:val="BCBEC4"/>
+          <w:lang w:val="en-US"/>
+        </w:rPr>
+        <w:br/>
+        <w:t xml:space="preserve">    </w:t>
+      </w:r>
+      <w:r>
+        <w:rPr>
+          <w:color w:val="CF8E6D"/>
+          <w:lang w:val="en-US"/>
+        </w:rPr>
+        <w:t xml:space="preserve">for </w:t>
+      </w:r>
+      <w:proofErr w:type="spellStart"/>
+      <w:r>
+        <w:rPr>
+          <w:color w:val="BCBEC4"/>
+          <w:lang w:val="en-US"/>
+        </w:rPr>
+        <w:t>i</w:t>
+      </w:r>
+      <w:proofErr w:type="spellEnd"/>
+      <w:r>
+        <w:rPr>
+          <w:color w:val="BCBEC4"/>
+          <w:lang w:val="en-US"/>
+        </w:rPr>
+        <w:t xml:space="preserve"> </w:t>
+      </w:r>
+      <w:r>
+        <w:rPr>
+          <w:color w:val="CF8E6D"/>
+          <w:lang w:val="en-US"/>
+        </w:rPr>
+        <w:t xml:space="preserve">in </w:t>
+      </w:r>
+      <w:r>
+        <w:rPr>
+          <w:color w:val="8888C6"/>
+          <w:lang w:val="en-US"/>
+        </w:rPr>
+        <w:t>range</w:t>
+      </w:r>
+      <w:r>
+        <w:rPr>
+          <w:color w:val="BCBEC4"/>
+          <w:lang w:val="en-US"/>
+        </w:rPr>
+        <w:t>(</w:t>
+      </w:r>
+      <w:proofErr w:type="spellStart"/>
+      <w:r>
+        <w:rPr>
+          <w:color w:val="8888C6"/>
+          <w:lang w:val="en-US"/>
+        </w:rPr>
+        <w:t>len</w:t>
+      </w:r>
+      <w:proofErr w:type="spellEnd"/>
+      <w:r>
+        <w:rPr>
+          <w:color w:val="BCBEC4"/>
+          <w:lang w:val="en-US"/>
+        </w:rPr>
+        <w:t>(</w:t>
+      </w:r>
+      <w:proofErr w:type="spellStart"/>
+      <w:r>
+        <w:rPr>
+          <w:color w:val="BCBEC4"/>
+          <w:lang w:val="en-US"/>
+        </w:rPr>
+        <w:t>arr</w:t>
+      </w:r>
+      <w:proofErr w:type="spellEnd"/>
+      <w:r>
+        <w:rPr>
+          <w:color w:val="BCBEC4"/>
+          <w:lang w:val="en-US"/>
+        </w:rPr>
+        <w:t>)):</w:t>
       </w:r>
       <w:r>
         <w:rPr>
@@ -3128,12 +3598,37 @@
         </w:rPr>
         <w:t xml:space="preserve">if </w:t>
       </w:r>
-      <w:r>
-        <w:rPr>
-          <w:color w:val="BCBEC4"/>
-          <w:lang w:val="en-US"/>
-        </w:rPr>
-        <w:t>arr[i] != -</w:t>
+      <w:proofErr w:type="spellStart"/>
+      <w:r>
+        <w:rPr>
+          <w:color w:val="BCBEC4"/>
+          <w:lang w:val="en-US"/>
+        </w:rPr>
+        <w:t>arr</w:t>
+      </w:r>
+      <w:proofErr w:type="spellEnd"/>
+      <w:r>
+        <w:rPr>
+          <w:color w:val="BCBEC4"/>
+          <w:lang w:val="en-US"/>
+        </w:rPr>
+        <w:t>[</w:t>
+      </w:r>
+      <w:proofErr w:type="spellStart"/>
+      <w:r>
+        <w:rPr>
+          <w:color w:val="BCBEC4"/>
+          <w:lang w:val="en-US"/>
+        </w:rPr>
+        <w:t>i</w:t>
+      </w:r>
+      <w:proofErr w:type="spellEnd"/>
+      <w:r>
+        <w:rPr>
+          <w:color w:val="BCBEC4"/>
+          <w:lang w:val="en-US"/>
+        </w:rPr>
+        <w:t>] != -</w:t>
       </w:r>
       <w:r>
         <w:rPr>
@@ -3155,7 +3650,71 @@
           <w:lang w:val="en-US"/>
         </w:rPr>
         <w:br/>
-        <w:t xml:space="preserve">            tree_dict[arr[i]].append(i)</w:t>
+        <w:t xml:space="preserve">            </w:t>
+      </w:r>
+      <w:proofErr w:type="spellStart"/>
+      <w:r>
+        <w:rPr>
+          <w:color w:val="BCBEC4"/>
+          <w:lang w:val="en-US"/>
+        </w:rPr>
+        <w:t>tree_dict</w:t>
+      </w:r>
+      <w:proofErr w:type="spellEnd"/>
+      <w:r>
+        <w:rPr>
+          <w:color w:val="BCBEC4"/>
+          <w:lang w:val="en-US"/>
+        </w:rPr>
+        <w:t>[</w:t>
+      </w:r>
+      <w:proofErr w:type="spellStart"/>
+      <w:r>
+        <w:rPr>
+          <w:color w:val="BCBEC4"/>
+          <w:lang w:val="en-US"/>
+        </w:rPr>
+        <w:t>arr</w:t>
+      </w:r>
+      <w:proofErr w:type="spellEnd"/>
+      <w:r>
+        <w:rPr>
+          <w:color w:val="BCBEC4"/>
+          <w:lang w:val="en-US"/>
+        </w:rPr>
+        <w:t>[</w:t>
+      </w:r>
+      <w:proofErr w:type="spellStart"/>
+      <w:r>
+        <w:rPr>
+          <w:color w:val="BCBEC4"/>
+          <w:lang w:val="en-US"/>
+        </w:rPr>
+        <w:t>i</w:t>
+      </w:r>
+      <w:proofErr w:type="spellEnd"/>
+      <w:r>
+        <w:rPr>
+          <w:color w:val="BCBEC4"/>
+          <w:lang w:val="en-US"/>
+        </w:rPr>
+        <w:t>]].append(</w:t>
+      </w:r>
+      <w:proofErr w:type="spellStart"/>
+      <w:r>
+        <w:rPr>
+          <w:color w:val="BCBEC4"/>
+          <w:lang w:val="en-US"/>
+        </w:rPr>
+        <w:t>i</w:t>
+      </w:r>
+      <w:proofErr w:type="spellEnd"/>
+      <w:r>
+        <w:rPr>
+          <w:color w:val="BCBEC4"/>
+          <w:lang w:val="en-US"/>
+        </w:rPr>
+        <w:t>)</w:t>
       </w:r>
       <w:r>
         <w:rPr>
@@ -3185,8 +3744,33 @@
           <w:lang w:val="en-US"/>
         </w:rPr>
         <w:br/>
-        <w:t xml:space="preserve">            root_id = i</w:t>
-      </w:r>
+        <w:t xml:space="preserve">            </w:t>
+      </w:r>
+      <w:proofErr w:type="spellStart"/>
+      <w:r>
+        <w:rPr>
+          <w:color w:val="BCBEC4"/>
+          <w:lang w:val="en-US"/>
+        </w:rPr>
+        <w:t>root_id</w:t>
+      </w:r>
+      <w:proofErr w:type="spellEnd"/>
+      <w:r>
+        <w:rPr>
+          <w:color w:val="BCBEC4"/>
+          <w:lang w:val="en-US"/>
+        </w:rPr>
+        <w:t xml:space="preserve"> = </w:t>
+      </w:r>
+      <w:proofErr w:type="spellStart"/>
+      <w:r>
+        <w:rPr>
+          <w:color w:val="BCBEC4"/>
+          <w:lang w:val="en-US"/>
+        </w:rPr>
+        <w:t>i</w:t>
+      </w:r>
+      <w:proofErr w:type="spellEnd"/>
       <w:r>
         <w:rPr>
           <w:color w:val="BCBEC4"/>
@@ -3214,8 +3798,57 @@
           <w:color w:val="BCBEC4"/>
           <w:lang w:val="en-US"/>
         </w:rPr>
-        <w:t>(tree_dict[root_id],[root_id]*</w:t>
-      </w:r>
+        <w:t>(</w:t>
+      </w:r>
+      <w:proofErr w:type="spellStart"/>
+      <w:r>
+        <w:rPr>
+          <w:color w:val="BCBEC4"/>
+          <w:lang w:val="en-US"/>
+        </w:rPr>
+        <w:t>tree_dict</w:t>
+      </w:r>
+      <w:proofErr w:type="spellEnd"/>
+      <w:r>
+        <w:rPr>
+          <w:color w:val="BCBEC4"/>
+          <w:lang w:val="en-US"/>
+        </w:rPr>
+        <w:t>[</w:t>
+      </w:r>
+      <w:proofErr w:type="spellStart"/>
+      <w:r>
+        <w:rPr>
+          <w:color w:val="BCBEC4"/>
+          <w:lang w:val="en-US"/>
+        </w:rPr>
+        <w:t>root_id</w:t>
+      </w:r>
+      <w:proofErr w:type="spellEnd"/>
+      <w:r>
+        <w:rPr>
+          <w:color w:val="BCBEC4"/>
+          <w:lang w:val="en-US"/>
+        </w:rPr>
+        <w:t>],[</w:t>
+      </w:r>
+      <w:proofErr w:type="spellStart"/>
+      <w:r>
+        <w:rPr>
+          <w:color w:val="BCBEC4"/>
+          <w:lang w:val="en-US"/>
+        </w:rPr>
+        <w:t>root_id</w:t>
+      </w:r>
+      <w:proofErr w:type="spellEnd"/>
+      <w:r>
+        <w:rPr>
+          <w:color w:val="BCBEC4"/>
+          <w:lang w:val="en-US"/>
+        </w:rPr>
+        <w:t>]*</w:t>
+      </w:r>
+      <w:proofErr w:type="spellStart"/>
       <w:r>
         <w:rPr>
           <w:color w:val="8888C6"/>
@@ -3223,12 +3856,45 @@
         </w:rPr>
         <w:t>len</w:t>
       </w:r>
-      <w:r>
-        <w:rPr>
-          <w:color w:val="BCBEC4"/>
-          <w:lang w:val="en-US"/>
-        </w:rPr>
-        <w:t>(tree_dict[root_id])))</w:t>
+      <w:proofErr w:type="spellEnd"/>
+      <w:r>
+        <w:rPr>
+          <w:color w:val="BCBEC4"/>
+          <w:lang w:val="en-US"/>
+        </w:rPr>
+        <w:t>(</w:t>
+      </w:r>
+      <w:proofErr w:type="spellStart"/>
+      <w:r>
+        <w:rPr>
+          <w:color w:val="BCBEC4"/>
+          <w:lang w:val="en-US"/>
+        </w:rPr>
+        <w:t>tree_dict</w:t>
+      </w:r>
+      <w:proofErr w:type="spellEnd"/>
+      <w:r>
+        <w:rPr>
+          <w:color w:val="BCBEC4"/>
+          <w:lang w:val="en-US"/>
+        </w:rPr>
+        <w:t>[</w:t>
+      </w:r>
+      <w:proofErr w:type="spellStart"/>
+      <w:r>
+        <w:rPr>
+          <w:color w:val="BCBEC4"/>
+          <w:lang w:val="en-US"/>
+        </w:rPr>
+        <w:t>root_id</w:t>
+      </w:r>
+      <w:proofErr w:type="spellEnd"/>
+      <w:r>
+        <w:rPr>
+          <w:color w:val="BCBEC4"/>
+          <w:lang w:val="en-US"/>
+        </w:rPr>
+        <w:t>])))</w:t>
       </w:r>
       <w:r>
         <w:rPr>
@@ -3252,6 +3918,7 @@
         </w:rPr>
         <w:t xml:space="preserve">] * </w:t>
       </w:r>
+      <w:proofErr w:type="spellStart"/>
       <w:r>
         <w:rPr>
           <w:color w:val="8888C6"/>
@@ -3259,12 +3926,29 @@
         </w:rPr>
         <w:t>len</w:t>
       </w:r>
-      <w:r>
-        <w:rPr>
-          <w:color w:val="BCBEC4"/>
-          <w:lang w:val="en-US"/>
-        </w:rPr>
-        <w:t>(arr)</w:t>
+      <w:proofErr w:type="spellEnd"/>
+      <w:r>
+        <w:rPr>
+          <w:color w:val="BCBEC4"/>
+          <w:lang w:val="en-US"/>
+        </w:rPr>
+        <w:t>(</w:t>
+      </w:r>
+      <w:proofErr w:type="spellStart"/>
+      <w:r>
+        <w:rPr>
+          <w:color w:val="BCBEC4"/>
+          <w:lang w:val="en-US"/>
+        </w:rPr>
+        <w:t>arr</w:t>
+      </w:r>
+      <w:proofErr w:type="spellEnd"/>
+      <w:r>
+        <w:rPr>
+          <w:color w:val="BCBEC4"/>
+          <w:lang w:val="en-US"/>
+        </w:rPr>
+        <w:t>)</w:t>
       </w:r>
       <w:r>
         <w:rPr>
@@ -3308,7 +3992,39 @@
           <w:lang w:val="en-US"/>
         </w:rPr>
         <w:lastRenderedPageBreak/>
-        <w:t xml:space="preserve">        node, node_root = queue.popleft()</w:t>
+        <w:t xml:space="preserve">        node, </w:t>
+      </w:r>
+      <w:proofErr w:type="spellStart"/>
+      <w:r>
+        <w:rPr>
+          <w:color w:val="BCBEC4"/>
+          <w:lang w:val="en-US"/>
+        </w:rPr>
+        <w:t>node_root</w:t>
+      </w:r>
+      <w:proofErr w:type="spellEnd"/>
+      <w:r>
+        <w:rPr>
+          <w:color w:val="BCBEC4"/>
+          <w:lang w:val="en-US"/>
+        </w:rPr>
+        <w:t xml:space="preserve"> = </w:t>
+      </w:r>
+      <w:proofErr w:type="spellStart"/>
+      <w:r>
+        <w:rPr>
+          <w:color w:val="BCBEC4"/>
+          <w:lang w:val="en-US"/>
+        </w:rPr>
+        <w:t>queue.popleft</w:t>
+      </w:r>
+      <w:proofErr w:type="spellEnd"/>
+      <w:r>
+        <w:rPr>
+          <w:color w:val="BCBEC4"/>
+          <w:lang w:val="en-US"/>
+        </w:rPr>
+        <w:t>()</w:t>
       </w:r>
       <w:r>
         <w:rPr>
@@ -3352,7 +4068,71 @@
           <w:lang w:val="en-US"/>
         </w:rPr>
         <w:br/>
-        <w:t xml:space="preserve">            nodes_arr[node_root].add_child(nodes_arr[node])</w:t>
+        <w:t xml:space="preserve">            </w:t>
+      </w:r>
+      <w:proofErr w:type="spellStart"/>
+      <w:r>
+        <w:rPr>
+          <w:color w:val="BCBEC4"/>
+          <w:lang w:val="en-US"/>
+        </w:rPr>
+        <w:t>nodes_arr</w:t>
+      </w:r>
+      <w:proofErr w:type="spellEnd"/>
+      <w:r>
+        <w:rPr>
+          <w:color w:val="BCBEC4"/>
+          <w:lang w:val="en-US"/>
+        </w:rPr>
+        <w:t>[</w:t>
+      </w:r>
+      <w:proofErr w:type="spellStart"/>
+      <w:r>
+        <w:rPr>
+          <w:color w:val="BCBEC4"/>
+          <w:lang w:val="en-US"/>
+        </w:rPr>
+        <w:t>node_root</w:t>
+      </w:r>
+      <w:proofErr w:type="spellEnd"/>
+      <w:r>
+        <w:rPr>
+          <w:color w:val="BCBEC4"/>
+          <w:lang w:val="en-US"/>
+        </w:rPr>
+        <w:t>].</w:t>
+      </w:r>
+      <w:proofErr w:type="spellStart"/>
+      <w:r>
+        <w:rPr>
+          <w:color w:val="BCBEC4"/>
+          <w:lang w:val="en-US"/>
+        </w:rPr>
+        <w:t>add_child</w:t>
+      </w:r>
+      <w:proofErr w:type="spellEnd"/>
+      <w:r>
+        <w:rPr>
+          <w:color w:val="BCBEC4"/>
+          <w:lang w:val="en-US"/>
+        </w:rPr>
+        <w:t>(</w:t>
+      </w:r>
+      <w:proofErr w:type="spellStart"/>
+      <w:r>
+        <w:rPr>
+          <w:color w:val="BCBEC4"/>
+          <w:lang w:val="en-US"/>
+        </w:rPr>
+        <w:t>nodes_arr</w:t>
+      </w:r>
+      <w:proofErr w:type="spellEnd"/>
+      <w:r>
+        <w:rPr>
+          <w:color w:val="BCBEC4"/>
+          <w:lang w:val="en-US"/>
+        </w:rPr>
+        <w:t>[node])</w:t>
       </w:r>
       <w:r>
         <w:rPr>
@@ -3398,12 +4178,21 @@
         </w:rPr>
         <w:t xml:space="preserve">in </w:t>
       </w:r>
-      <w:r>
-        <w:rPr>
-          <w:color w:val="BCBEC4"/>
-          <w:lang w:val="en-US"/>
-        </w:rPr>
-        <w:t>tree_dict[node]:</w:t>
+      <w:proofErr w:type="spellStart"/>
+      <w:r>
+        <w:rPr>
+          <w:color w:val="BCBEC4"/>
+          <w:lang w:val="en-US"/>
+        </w:rPr>
+        <w:t>tree_dict</w:t>
+      </w:r>
+      <w:proofErr w:type="spellEnd"/>
+      <w:r>
+        <w:rPr>
+          <w:color w:val="BCBEC4"/>
+          <w:lang w:val="en-US"/>
+        </w:rPr>
+        <w:t>[node]:</w:t>
       </w:r>
       <w:r>
         <w:rPr>
@@ -3433,7 +4222,23 @@
           <w:lang w:val="en-US"/>
         </w:rPr>
         <w:br/>
-        <w:t xml:space="preserve">                    queue.append((item, node))</w:t>
+        <w:t xml:space="preserve">                    </w:t>
+      </w:r>
+      <w:proofErr w:type="spellStart"/>
+      <w:r>
+        <w:rPr>
+          <w:color w:val="BCBEC4"/>
+          <w:lang w:val="en-US"/>
+        </w:rPr>
+        <w:t>queue.append</w:t>
+      </w:r>
+      <w:proofErr w:type="spellEnd"/>
+      <w:r>
+        <w:rPr>
+          <w:color w:val="BCBEC4"/>
+          <w:lang w:val="en-US"/>
+        </w:rPr>
+        <w:t>((item, node))</w:t>
       </w:r>
       <w:r>
         <w:rPr>
@@ -3457,12 +4262,53 @@
         </w:rPr>
         <w:t xml:space="preserve">return </w:t>
       </w:r>
-      <w:r>
-        <w:rPr>
-          <w:color w:val="BCBEC4"/>
-          <w:lang w:val="en-US"/>
-        </w:rPr>
-        <w:t>recursive_find_height(nodes_arr[root_id])</w:t>
+      <w:proofErr w:type="spellStart"/>
+      <w:r>
+        <w:rPr>
+          <w:color w:val="BCBEC4"/>
+          <w:lang w:val="en-US"/>
+        </w:rPr>
+        <w:t>recursive_find_height</w:t>
+      </w:r>
+      <w:proofErr w:type="spellEnd"/>
+      <w:r>
+        <w:rPr>
+          <w:color w:val="BCBEC4"/>
+          <w:lang w:val="en-US"/>
+        </w:rPr>
+        <w:t>(</w:t>
+      </w:r>
+      <w:proofErr w:type="spellStart"/>
+      <w:r>
+        <w:rPr>
+          <w:color w:val="BCBEC4"/>
+          <w:lang w:val="en-US"/>
+        </w:rPr>
+        <w:t>nodes_arr</w:t>
+      </w:r>
+      <w:proofErr w:type="spellEnd"/>
+      <w:r>
+        <w:rPr>
+          <w:color w:val="BCBEC4"/>
+          <w:lang w:val="en-US"/>
+        </w:rPr>
+        <w:t>[</w:t>
+      </w:r>
+      <w:proofErr w:type="spellStart"/>
+      <w:r>
+        <w:rPr>
+          <w:color w:val="BCBEC4"/>
+          <w:lang w:val="en-US"/>
+        </w:rPr>
+        <w:t>root_id</w:t>
+      </w:r>
+      <w:proofErr w:type="spellEnd"/>
+      <w:r>
+        <w:rPr>
+          <w:color w:val="BCBEC4"/>
+          <w:lang w:val="en-US"/>
+        </w:rPr>
+        <w:t>])</w:t>
       </w:r>
     </w:p>
     <w:p>
@@ -4303,14 +5149,14 @@
           <w:rFonts w:eastAsiaTheme="majorEastAsia"/>
         </w:rPr>
       </w:pPr>
-      <w:bookmarkStart w:id="11" w:name="_Toc182054460"/>
+      <w:bookmarkStart w:id="11" w:name="_Toc185635077"/>
       <w:r>
         <w:t xml:space="preserve">4 задача. </w:t>
       </w:r>
+      <w:r>
+        <w:t>Построение пирамиды</w:t>
+      </w:r>
       <w:bookmarkEnd w:id="11"/>
-      <w:r>
-        <w:t>Построение пирамиды</w:t>
-      </w:r>
     </w:p>
     <w:p>
       <w:pPr>
@@ -4326,7 +5172,25 @@
           <w:szCs w:val="32"/>
           <w:lang w:val="ru-RU"/>
         </w:rPr>
-        <w:t>В этой задаче вы преобразуете массив целых чисел в пирамиду. Это важнейший шаг алгоритма сортировки под названием HeapSort. Гарантированное время</w:t>
+        <w:t xml:space="preserve">В этой задаче вы преобразуете массив целых чисел в пирамиду. Это важнейший шаг алгоритма сортировки под названием </w:t>
+      </w:r>
+      <w:proofErr w:type="spellStart"/>
+      <w:r>
+        <w:rPr>
+          <w:rFonts w:eastAsiaTheme="majorEastAsia" w:cstheme="majorBidi"/>
+          <w:szCs w:val="32"/>
+          <w:lang w:val="ru-RU"/>
+        </w:rPr>
+        <w:t>HeapSort</w:t>
+      </w:r>
+      <w:proofErr w:type="spellEnd"/>
+      <w:r>
+        <w:rPr>
+          <w:rFonts w:eastAsiaTheme="majorEastAsia" w:cstheme="majorBidi"/>
+          <w:szCs w:val="32"/>
+          <w:lang w:val="ru-RU"/>
+        </w:rPr>
+        <w:t>. Гарантированное время</w:t>
       </w:r>
     </w:p>
     <w:p>
@@ -4343,38 +5207,128 @@
           <w:szCs w:val="32"/>
           <w:lang w:val="ru-RU"/>
         </w:rPr>
-        <w:t>работы в худшем случае составляет O(n log n), в отличие от среднего времени работы QuickSort, равного O(n log n). QuickSort обычно используется на</w:t>
-      </w:r>
+        <w:t xml:space="preserve">работы в худшем случае составляет O(n </w:t>
+      </w:r>
+      <w:proofErr w:type="spellStart"/>
       <w:r>
         <w:rPr>
           <w:rFonts w:eastAsiaTheme="majorEastAsia" w:cstheme="majorBidi"/>
           <w:szCs w:val="32"/>
           <w:lang w:val="ru-RU"/>
         </w:rPr>
-        <w:t xml:space="preserve"> </w:t>
-      </w:r>
+        <w:t>log</w:t>
+      </w:r>
+      <w:proofErr w:type="spellEnd"/>
       <w:r>
         <w:rPr>
           <w:rFonts w:eastAsiaTheme="majorEastAsia" w:cstheme="majorBidi"/>
           <w:szCs w:val="32"/>
           <w:lang w:val="ru-RU"/>
         </w:rPr>
-        <w:t>практике, потому что обычно он быстрее, но HeapSort используется для внешней сортировки, когда вам нужно отсортировать огромные файлы, которые не</w:t>
-      </w:r>
+        <w:t xml:space="preserve"> n), в отличие от среднего времени работы </w:t>
+      </w:r>
+      <w:proofErr w:type="spellStart"/>
       <w:r>
         <w:rPr>
           <w:rFonts w:eastAsiaTheme="majorEastAsia" w:cstheme="majorBidi"/>
           <w:szCs w:val="32"/>
           <w:lang w:val="ru-RU"/>
         </w:rPr>
-        <w:t xml:space="preserve"> </w:t>
-      </w:r>
+        <w:t>QuickSort</w:t>
+      </w:r>
+      <w:proofErr w:type="spellEnd"/>
       <w:r>
         <w:rPr>
           <w:rFonts w:eastAsiaTheme="majorEastAsia" w:cstheme="majorBidi"/>
           <w:szCs w:val="32"/>
           <w:lang w:val="ru-RU"/>
         </w:rPr>
+        <w:t xml:space="preserve">, равного O(n </w:t>
+      </w:r>
+      <w:proofErr w:type="spellStart"/>
+      <w:r>
+        <w:rPr>
+          <w:rFonts w:eastAsiaTheme="majorEastAsia" w:cstheme="majorBidi"/>
+          <w:szCs w:val="32"/>
+          <w:lang w:val="ru-RU"/>
+        </w:rPr>
+        <w:t>log</w:t>
+      </w:r>
+      <w:proofErr w:type="spellEnd"/>
+      <w:r>
+        <w:rPr>
+          <w:rFonts w:eastAsiaTheme="majorEastAsia" w:cstheme="majorBidi"/>
+          <w:szCs w:val="32"/>
+          <w:lang w:val="ru-RU"/>
+        </w:rPr>
+        <w:t xml:space="preserve"> n). </w:t>
+      </w:r>
+      <w:proofErr w:type="spellStart"/>
+      <w:r>
+        <w:rPr>
+          <w:rFonts w:eastAsiaTheme="majorEastAsia" w:cstheme="majorBidi"/>
+          <w:szCs w:val="32"/>
+          <w:lang w:val="ru-RU"/>
+        </w:rPr>
+        <w:t>QuickSort</w:t>
+      </w:r>
+      <w:proofErr w:type="spellEnd"/>
+      <w:r>
+        <w:rPr>
+          <w:rFonts w:eastAsiaTheme="majorEastAsia" w:cstheme="majorBidi"/>
+          <w:szCs w:val="32"/>
+          <w:lang w:val="ru-RU"/>
+        </w:rPr>
+        <w:t xml:space="preserve"> обычно используется на</w:t>
+      </w:r>
+      <w:r>
+        <w:rPr>
+          <w:rFonts w:eastAsiaTheme="majorEastAsia" w:cstheme="majorBidi"/>
+          <w:szCs w:val="32"/>
+          <w:lang w:val="ru-RU"/>
+        </w:rPr>
+        <w:t xml:space="preserve"> </w:t>
+      </w:r>
+      <w:r>
+        <w:rPr>
+          <w:rFonts w:eastAsiaTheme="majorEastAsia" w:cstheme="majorBidi"/>
+          <w:szCs w:val="32"/>
+          <w:lang w:val="ru-RU"/>
+        </w:rPr>
+        <w:t xml:space="preserve">практике, потому что обычно он быстрее, но </w:t>
+      </w:r>
+      <w:proofErr w:type="spellStart"/>
+      <w:r>
+        <w:rPr>
+          <w:rFonts w:eastAsiaTheme="majorEastAsia" w:cstheme="majorBidi"/>
+          <w:szCs w:val="32"/>
+          <w:lang w:val="ru-RU"/>
+        </w:rPr>
+        <w:t>HeapSort</w:t>
+      </w:r>
+      <w:proofErr w:type="spellEnd"/>
+      <w:r>
+        <w:rPr>
+          <w:rFonts w:eastAsiaTheme="majorEastAsia" w:cstheme="majorBidi"/>
+          <w:szCs w:val="32"/>
+          <w:lang w:val="ru-RU"/>
+        </w:rPr>
+        <w:t xml:space="preserve"> используется для внешней сортировки, когда вам нужно отсортировать огромные файлы, которые не</w:t>
+      </w:r>
+      <w:r>
+        <w:rPr>
+          <w:rFonts w:eastAsiaTheme="majorEastAsia" w:cstheme="majorBidi"/>
+          <w:szCs w:val="32"/>
+          <w:lang w:val="ru-RU"/>
+        </w:rPr>
+        <w:t xml:space="preserve"> </w:t>
+      </w:r>
+      <w:r>
+        <w:rPr>
+          <w:rFonts w:eastAsiaTheme="majorEastAsia" w:cstheme="majorBidi"/>
+          <w:szCs w:val="32"/>
+          <w:lang w:val="ru-RU"/>
+        </w:rPr>
         <w:t>помещаются в памяти вашего компьютера.</w:t>
       </w:r>
     </w:p>
@@ -4392,7 +5346,43 @@
           <w:szCs w:val="32"/>
           <w:lang w:val="ru-RU"/>
         </w:rPr>
-        <w:t>Первым шагом алгоритма HeapSort является создание пирамиды (heap) из</w:t>
+        <w:t xml:space="preserve">Первым шагом алгоритма </w:t>
+      </w:r>
+      <w:proofErr w:type="spellStart"/>
+      <w:r>
+        <w:rPr>
+          <w:rFonts w:eastAsiaTheme="majorEastAsia" w:cstheme="majorBidi"/>
+          <w:szCs w:val="32"/>
+          <w:lang w:val="ru-RU"/>
+        </w:rPr>
+        <w:t>HeapSort</w:t>
+      </w:r>
+      <w:proofErr w:type="spellEnd"/>
+      <w:r>
+        <w:rPr>
+          <w:rFonts w:eastAsiaTheme="majorEastAsia" w:cstheme="majorBidi"/>
+          <w:szCs w:val="32"/>
+          <w:lang w:val="ru-RU"/>
+        </w:rPr>
+        <w:t xml:space="preserve"> является создание пирамиды (</w:t>
+      </w:r>
+      <w:proofErr w:type="spellStart"/>
+      <w:r>
+        <w:rPr>
+          <w:rFonts w:eastAsiaTheme="majorEastAsia" w:cstheme="majorBidi"/>
+          <w:szCs w:val="32"/>
+          <w:lang w:val="ru-RU"/>
+        </w:rPr>
+        <w:t>heap</w:t>
+      </w:r>
+      <w:proofErr w:type="spellEnd"/>
+      <w:r>
+        <w:rPr>
+          <w:rFonts w:eastAsiaTheme="majorEastAsia" w:cstheme="majorBidi"/>
+          <w:szCs w:val="32"/>
+          <w:lang w:val="ru-RU"/>
+        </w:rPr>
+        <w:t>) из</w:t>
       </w:r>
     </w:p>
     <w:p>
@@ -4442,23 +5432,113 @@
           <w:szCs w:val="32"/>
           <w:lang w:val="ru-RU"/>
         </w:rPr>
-        <w:t>количество перестановок (swaps). Перестановка - это операция, как вы помните,</w:t>
-      </w:r>
+        <w:t>количество перестановок (</w:t>
+      </w:r>
+      <w:proofErr w:type="spellStart"/>
       <w:r>
         <w:rPr>
           <w:rFonts w:eastAsiaTheme="majorEastAsia" w:cstheme="majorBidi"/>
           <w:szCs w:val="32"/>
           <w:lang w:val="ru-RU"/>
         </w:rPr>
-        <w:t xml:space="preserve"> </w:t>
-      </w:r>
+        <w:t>swaps</w:t>
+      </w:r>
+      <w:proofErr w:type="spellEnd"/>
       <w:r>
         <w:rPr>
           <w:rFonts w:eastAsiaTheme="majorEastAsia" w:cstheme="majorBidi"/>
           <w:szCs w:val="32"/>
           <w:lang w:val="ru-RU"/>
         </w:rPr>
-        <w:t>при которой элементы ai и aj массива меняются местами для некоторых i иj.</w:t>
+        <w:t xml:space="preserve">). Перестановка </w:t>
+      </w:r>
+      <w:proofErr w:type="gramStart"/>
+      <w:r>
+        <w:rPr>
+          <w:rFonts w:eastAsiaTheme="majorEastAsia" w:cstheme="majorBidi"/>
+          <w:szCs w:val="32"/>
+          <w:lang w:val="ru-RU"/>
+        </w:rPr>
+        <w:t>- это</w:t>
+      </w:r>
+      <w:proofErr w:type="gramEnd"/>
+      <w:r>
+        <w:rPr>
+          <w:rFonts w:eastAsiaTheme="majorEastAsia" w:cstheme="majorBidi"/>
+          <w:szCs w:val="32"/>
+          <w:lang w:val="ru-RU"/>
+        </w:rPr>
+        <w:t xml:space="preserve"> операция, как вы помните,</w:t>
+      </w:r>
+      <w:r>
+        <w:rPr>
+          <w:rFonts w:eastAsiaTheme="majorEastAsia" w:cstheme="majorBidi"/>
+          <w:szCs w:val="32"/>
+          <w:lang w:val="ru-RU"/>
+        </w:rPr>
+        <w:t xml:space="preserve"> </w:t>
+      </w:r>
+      <w:r>
+        <w:rPr>
+          <w:rFonts w:eastAsiaTheme="majorEastAsia" w:cstheme="majorBidi"/>
+          <w:szCs w:val="32"/>
+          <w:lang w:val="ru-RU"/>
+        </w:rPr>
+        <w:t xml:space="preserve">при которой элементы </w:t>
+      </w:r>
+      <w:proofErr w:type="spellStart"/>
+      <w:r>
+        <w:rPr>
+          <w:rFonts w:eastAsiaTheme="majorEastAsia" w:cstheme="majorBidi"/>
+          <w:szCs w:val="32"/>
+          <w:lang w:val="ru-RU"/>
+        </w:rPr>
+        <w:t>ai</w:t>
+      </w:r>
+      <w:proofErr w:type="spellEnd"/>
+      <w:r>
+        <w:rPr>
+          <w:rFonts w:eastAsiaTheme="majorEastAsia" w:cstheme="majorBidi"/>
+          <w:szCs w:val="32"/>
+          <w:lang w:val="ru-RU"/>
+        </w:rPr>
+        <w:t xml:space="preserve"> и </w:t>
+      </w:r>
+      <w:proofErr w:type="spellStart"/>
+      <w:r>
+        <w:rPr>
+          <w:rFonts w:eastAsiaTheme="majorEastAsia" w:cstheme="majorBidi"/>
+          <w:szCs w:val="32"/>
+          <w:lang w:val="ru-RU"/>
+        </w:rPr>
+        <w:t>aj</w:t>
+      </w:r>
+      <w:proofErr w:type="spellEnd"/>
+      <w:r>
+        <w:rPr>
+          <w:rFonts w:eastAsiaTheme="majorEastAsia" w:cstheme="majorBidi"/>
+          <w:szCs w:val="32"/>
+          <w:lang w:val="ru-RU"/>
+        </w:rPr>
+        <w:t xml:space="preserve"> массива меняются местами для некоторых i </w:t>
+      </w:r>
+      <w:proofErr w:type="spellStart"/>
+      <w:r>
+        <w:rPr>
+          <w:rFonts w:eastAsiaTheme="majorEastAsia" w:cstheme="majorBidi"/>
+          <w:szCs w:val="32"/>
+          <w:lang w:val="ru-RU"/>
+        </w:rPr>
+        <w:t>иj</w:t>
+      </w:r>
+      <w:proofErr w:type="spellEnd"/>
+      <w:r>
+        <w:rPr>
+          <w:rFonts w:eastAsiaTheme="majorEastAsia" w:cstheme="majorBidi"/>
+          <w:szCs w:val="32"/>
+          <w:lang w:val="ru-RU"/>
+        </w:rPr>
+        <w:t>.</w:t>
       </w:r>
     </w:p>
     <w:p>
@@ -4485,13 +5565,41 @@
         </w:rPr>
         <w:t xml:space="preserve"> </w:t>
       </w:r>
+      <w:proofErr w:type="spellStart"/>
       <w:r>
         <w:rPr>
           <w:rFonts w:eastAsiaTheme="majorEastAsia" w:cstheme="majorBidi"/>
           <w:szCs w:val="32"/>
           <w:lang w:val="ru-RU"/>
         </w:rPr>
-        <w:t>min-heap вместо max-heap.</w:t>
+        <w:t>min-heap</w:t>
+      </w:r>
+      <w:proofErr w:type="spellEnd"/>
+      <w:r>
+        <w:rPr>
+          <w:rFonts w:eastAsiaTheme="majorEastAsia" w:cstheme="majorBidi"/>
+          <w:szCs w:val="32"/>
+          <w:lang w:val="ru-RU"/>
+        </w:rPr>
+        <w:t xml:space="preserve"> вместо </w:t>
+      </w:r>
+      <w:proofErr w:type="spellStart"/>
+      <w:r>
+        <w:rPr>
+          <w:rFonts w:eastAsiaTheme="majorEastAsia" w:cstheme="majorBidi"/>
+          <w:szCs w:val="32"/>
+          <w:lang w:val="ru-RU"/>
+        </w:rPr>
+        <w:t>max-heap</w:t>
+      </w:r>
+      <w:proofErr w:type="spellEnd"/>
+      <w:r>
+        <w:rPr>
+          <w:rFonts w:eastAsiaTheme="majorEastAsia" w:cstheme="majorBidi"/>
+          <w:szCs w:val="32"/>
+          <w:lang w:val="ru-RU"/>
+        </w:rPr>
+        <w:t>.</w:t>
       </w:r>
     </w:p>
     <w:p>
@@ -4525,7 +5633,25 @@
           <w:szCs w:val="32"/>
           <w:lang w:val="ru-RU"/>
         </w:rPr>
-        <w:t>целое число n (1 ≤ n ≤ 105), вторая содержит n целых чисел ai входного</w:t>
+        <w:t xml:space="preserve">целое число n (1 ≤ n ≤ 105), вторая содержит n целых чисел </w:t>
+      </w:r>
+      <w:proofErr w:type="spellStart"/>
+      <w:r>
+        <w:rPr>
+          <w:rFonts w:eastAsiaTheme="majorEastAsia" w:cstheme="majorBidi"/>
+          <w:szCs w:val="32"/>
+          <w:lang w:val="ru-RU"/>
+        </w:rPr>
+        <w:t>ai</w:t>
+      </w:r>
+      <w:proofErr w:type="spellEnd"/>
+      <w:r>
+        <w:rPr>
+          <w:rFonts w:eastAsiaTheme="majorEastAsia" w:cstheme="majorBidi"/>
+          <w:szCs w:val="32"/>
+          <w:lang w:val="ru-RU"/>
+        </w:rPr>
+        <w:t xml:space="preserve"> входного</w:t>
       </w:r>
     </w:p>
     <w:p>
@@ -4542,7 +5668,43 @@
           <w:szCs w:val="32"/>
           <w:lang w:val="ru-RU"/>
         </w:rPr>
-        <w:t>массива, разделенных пробелом (0 ≤ ai ≤ 109, все ai - различны.)</w:t>
+        <w:t xml:space="preserve">массива, разделенных пробелом (0 ≤ </w:t>
+      </w:r>
+      <w:proofErr w:type="spellStart"/>
+      <w:r>
+        <w:rPr>
+          <w:rFonts w:eastAsiaTheme="majorEastAsia" w:cstheme="majorBidi"/>
+          <w:szCs w:val="32"/>
+          <w:lang w:val="ru-RU"/>
+        </w:rPr>
+        <w:t>ai</w:t>
+      </w:r>
+      <w:proofErr w:type="spellEnd"/>
+      <w:r>
+        <w:rPr>
+          <w:rFonts w:eastAsiaTheme="majorEastAsia" w:cstheme="majorBidi"/>
+          <w:szCs w:val="32"/>
+          <w:lang w:val="ru-RU"/>
+        </w:rPr>
+        <w:t xml:space="preserve"> ≤ 109, все </w:t>
+      </w:r>
+      <w:proofErr w:type="spellStart"/>
+      <w:r>
+        <w:rPr>
+          <w:rFonts w:eastAsiaTheme="majorEastAsia" w:cstheme="majorBidi"/>
+          <w:szCs w:val="32"/>
+          <w:lang w:val="ru-RU"/>
+        </w:rPr>
+        <w:t>ai</w:t>
+      </w:r>
+      <w:proofErr w:type="spellEnd"/>
+      <w:r>
+        <w:rPr>
+          <w:rFonts w:eastAsiaTheme="majorEastAsia" w:cstheme="majorBidi"/>
+          <w:szCs w:val="32"/>
+          <w:lang w:val="ru-RU"/>
+        </w:rPr>
+        <w:t xml:space="preserve"> - различны.)</w:t>
       </w:r>
     </w:p>
     <w:p>
@@ -4627,7 +5789,25 @@
           <w:szCs w:val="32"/>
           <w:lang w:val="ru-RU"/>
         </w:rPr>
-        <w:t>1. если 2i + 1 ≤ n − 1, то ai &lt; a2i+1,</w:t>
+        <w:t xml:space="preserve">1. если 2i + 1 ≤ n − 1, то </w:t>
+      </w:r>
+      <w:proofErr w:type="spellStart"/>
+      <w:r>
+        <w:rPr>
+          <w:rFonts w:eastAsiaTheme="majorEastAsia" w:cstheme="majorBidi"/>
+          <w:szCs w:val="32"/>
+          <w:lang w:val="ru-RU"/>
+        </w:rPr>
+        <w:t>ai</w:t>
+      </w:r>
+      <w:proofErr w:type="spellEnd"/>
+      <w:r>
+        <w:rPr>
+          <w:rFonts w:eastAsiaTheme="majorEastAsia" w:cstheme="majorBidi"/>
+          <w:szCs w:val="32"/>
+          <w:lang w:val="ru-RU"/>
+        </w:rPr>
+        <w:t xml:space="preserve"> &lt; a2i+1,</w:t>
       </w:r>
     </w:p>
     <w:p>
@@ -4733,7 +5913,7 @@
     <w:p>
       <w:pPr>
         <w:rPr>
-          <w:lang w:val="ru-RU"/>
+          <w:lang w:val="en-US"/>
         </w:rPr>
       </w:pPr>
       <w:r>
@@ -4742,13 +5922,39 @@
           <w:szCs w:val="32"/>
           <w:lang w:val="ru-RU"/>
         </w:rPr>
-        <w:t>• Ограничение по памяти. 512 мб.</w:t>
+        <w:t xml:space="preserve">• Ограничение по памяти. </w:t>
       </w:r>
       <w:r>
         <w:rPr>
           <w:rFonts w:eastAsiaTheme="majorEastAsia" w:cstheme="majorBidi"/>
           <w:szCs w:val="32"/>
-          <w:lang w:val="ru-RU"/>
+          <w:lang w:val="en-US"/>
+        </w:rPr>
+        <w:t xml:space="preserve">512 </w:t>
+      </w:r>
+      <w:proofErr w:type="spellStart"/>
+      <w:r>
+        <w:rPr>
+          <w:rFonts w:eastAsiaTheme="majorEastAsia" w:cstheme="majorBidi"/>
+          <w:szCs w:val="32"/>
+          <w:lang w:val="ru-RU"/>
+        </w:rPr>
+        <w:t>мб</w:t>
+      </w:r>
+      <w:proofErr w:type="spellEnd"/>
+      <w:r>
+        <w:rPr>
+          <w:rFonts w:eastAsiaTheme="majorEastAsia" w:cstheme="majorBidi"/>
+          <w:szCs w:val="32"/>
+          <w:lang w:val="en-US"/>
+        </w:rPr>
+        <w:t>.</w:t>
+      </w:r>
+      <w:r>
+        <w:rPr>
+          <w:rFonts w:eastAsiaTheme="majorEastAsia" w:cstheme="majorBidi"/>
+          <w:szCs w:val="32"/>
+          <w:lang w:val="en-US"/>
         </w:rPr>
         <w:cr/>
       </w:r>
@@ -4795,6 +6001,7 @@
         </w:rPr>
         <w:t xml:space="preserve">def </w:t>
       </w:r>
+      <w:proofErr w:type="spellStart"/>
       <w:r>
         <w:rPr>
           <w:color w:val="56A8F5"/>
@@ -4802,6 +6009,7 @@
         </w:rPr>
         <w:t>get_swap_arr</w:t>
       </w:r>
+      <w:proofErr w:type="spellEnd"/>
       <w:r>
         <w:rPr>
           <w:color w:val="BCBEC4"/>
@@ -4824,6 +6032,7 @@
         </w:rPr>
         <w:t xml:space="preserve">global </w:t>
       </w:r>
+      <w:proofErr w:type="spellStart"/>
       <w:r>
         <w:rPr>
           <w:color w:val="BCBEC4"/>
@@ -4831,21 +6040,7 @@
         </w:rPr>
         <w:t>ans_swap</w:t>
       </w:r>
-      <w:r>
-        <w:rPr>
-          <w:color w:val="BCBEC4"/>
-          <w:lang w:val="en-US"/>
-        </w:rPr>
-        <w:br/>
-        <w:t xml:space="preserve">    ans_swap = []</w:t>
-      </w:r>
-      <w:r>
-        <w:rPr>
-          <w:color w:val="BCBEC4"/>
-          <w:lang w:val="en-US"/>
-        </w:rPr>
-        <w:br/>
-      </w:r>
+      <w:proofErr w:type="spellEnd"/>
       <w:r>
         <w:rPr>
           <w:color w:val="BCBEC4"/>
@@ -4854,132 +6049,21 @@
         <w:br/>
         <w:t xml:space="preserve">    </w:t>
       </w:r>
-      <w:r>
-        <w:rPr>
-          <w:color w:val="CF8E6D"/>
-          <w:lang w:val="en-US"/>
-        </w:rPr>
-        <w:t xml:space="preserve">for </w:t>
-      </w:r>
-      <w:r>
-        <w:rPr>
-          <w:color w:val="BCBEC4"/>
-          <w:lang w:val="en-US"/>
-        </w:rPr>
-        <w:t xml:space="preserve">i </w:t>
-      </w:r>
-      <w:r>
-        <w:rPr>
-          <w:color w:val="CF8E6D"/>
-          <w:lang w:val="en-US"/>
-        </w:rPr>
-        <w:t xml:space="preserve">in </w:t>
-      </w:r>
-      <w:r>
-        <w:rPr>
-          <w:color w:val="8888C6"/>
-          <w:lang w:val="en-US"/>
-        </w:rPr>
-        <w:t>range</w:t>
-      </w:r>
-      <w:r>
-        <w:rPr>
-          <w:color w:val="BCBEC4"/>
-          <w:lang w:val="en-US"/>
-        </w:rPr>
-        <w:t>(</w:t>
-      </w:r>
-      <w:r>
-        <w:rPr>
-          <w:color w:val="8888C6"/>
-          <w:lang w:val="en-US"/>
-        </w:rPr>
-        <w:t>len</w:t>
-      </w:r>
-      <w:r>
-        <w:rPr>
-          <w:color w:val="BCBEC4"/>
-          <w:lang w:val="en-US"/>
-        </w:rPr>
-        <w:t xml:space="preserve">(data) // </w:t>
-      </w:r>
-      <w:r>
-        <w:rPr>
-          <w:color w:val="2AACB8"/>
-          <w:lang w:val="en-US"/>
-        </w:rPr>
-        <w:t xml:space="preserve">2 </w:t>
-      </w:r>
-      <w:r>
-        <w:rPr>
-          <w:color w:val="BCBEC4"/>
-          <w:lang w:val="en-US"/>
-        </w:rPr>
-        <w:t xml:space="preserve">- </w:t>
-      </w:r>
-      <w:r>
-        <w:rPr>
-          <w:color w:val="2AACB8"/>
-          <w:lang w:val="en-US"/>
-        </w:rPr>
-        <w:t>1</w:t>
-      </w:r>
-      <w:r>
-        <w:rPr>
-          <w:color w:val="BCBEC4"/>
-          <w:lang w:val="en-US"/>
-        </w:rPr>
-        <w:t>, -</w:t>
-      </w:r>
-      <w:r>
-        <w:rPr>
-          <w:color w:val="2AACB8"/>
-          <w:lang w:val="en-US"/>
-        </w:rPr>
-        <w:t>1</w:t>
-      </w:r>
-      <w:r>
-        <w:rPr>
-          <w:color w:val="BCBEC4"/>
-          <w:lang w:val="en-US"/>
-        </w:rPr>
-        <w:t>, -</w:t>
-      </w:r>
-      <w:r>
-        <w:rPr>
-          <w:color w:val="2AACB8"/>
-          <w:lang w:val="en-US"/>
-        </w:rPr>
-        <w:t>1</w:t>
-      </w:r>
-      <w:r>
-        <w:rPr>
-          <w:color w:val="BCBEC4"/>
-          <w:lang w:val="en-US"/>
-        </w:rPr>
-        <w:t>):</w:t>
-      </w:r>
-      <w:r>
-        <w:rPr>
-          <w:color w:val="BCBEC4"/>
-          <w:lang w:val="en-US"/>
-        </w:rPr>
-        <w:br/>
-        <w:t xml:space="preserve">        recursion(i, </w:t>
-      </w:r>
-      <w:r>
-        <w:rPr>
-          <w:color w:val="8888C6"/>
-          <w:lang w:val="en-US"/>
-        </w:rPr>
-        <w:t>len</w:t>
-      </w:r>
-      <w:r>
-        <w:rPr>
-          <w:color w:val="BCBEC4"/>
-          <w:lang w:val="en-US"/>
-        </w:rPr>
-        <w:t>(data), data)</w:t>
+      <w:proofErr w:type="spellStart"/>
+      <w:r>
+        <w:rPr>
+          <w:color w:val="BCBEC4"/>
+          <w:lang w:val="en-US"/>
+        </w:rPr>
+        <w:t>ans_swap</w:t>
+      </w:r>
+      <w:proofErr w:type="spellEnd"/>
+      <w:r>
+        <w:rPr>
+          <w:color w:val="BCBEC4"/>
+          <w:lang w:val="en-US"/>
+        </w:rPr>
+        <w:t xml:space="preserve"> = []</w:t>
       </w:r>
       <w:r>
         <w:rPr>
@@ -5001,14 +6085,116 @@
           <w:color w:val="CF8E6D"/>
           <w:lang w:val="en-US"/>
         </w:rPr>
-        <w:t xml:space="preserve">return </w:t>
-      </w:r>
-      <w:r>
-        <w:rPr>
-          <w:color w:val="BCBEC4"/>
-          <w:lang w:val="en-US"/>
-        </w:rPr>
-        <w:t>ans_swap</w:t>
+        <w:t xml:space="preserve">for </w:t>
+      </w:r>
+      <w:proofErr w:type="spellStart"/>
+      <w:r>
+        <w:rPr>
+          <w:color w:val="BCBEC4"/>
+          <w:lang w:val="en-US"/>
+        </w:rPr>
+        <w:t>i</w:t>
+      </w:r>
+      <w:proofErr w:type="spellEnd"/>
+      <w:r>
+        <w:rPr>
+          <w:color w:val="BCBEC4"/>
+          <w:lang w:val="en-US"/>
+        </w:rPr>
+        <w:t xml:space="preserve"> </w:t>
+      </w:r>
+      <w:r>
+        <w:rPr>
+          <w:color w:val="CF8E6D"/>
+          <w:lang w:val="en-US"/>
+        </w:rPr>
+        <w:t xml:space="preserve">in </w:t>
+      </w:r>
+      <w:r>
+        <w:rPr>
+          <w:color w:val="8888C6"/>
+          <w:lang w:val="en-US"/>
+        </w:rPr>
+        <w:t>range</w:t>
+      </w:r>
+      <w:r>
+        <w:rPr>
+          <w:color w:val="BCBEC4"/>
+          <w:lang w:val="en-US"/>
+        </w:rPr>
+        <w:t>(</w:t>
+      </w:r>
+      <w:proofErr w:type="spellStart"/>
+      <w:r>
+        <w:rPr>
+          <w:color w:val="8888C6"/>
+          <w:lang w:val="en-US"/>
+        </w:rPr>
+        <w:t>len</w:t>
+      </w:r>
+      <w:proofErr w:type="spellEnd"/>
+      <w:r>
+        <w:rPr>
+          <w:color w:val="BCBEC4"/>
+          <w:lang w:val="en-US"/>
+        </w:rPr>
+        <w:t xml:space="preserve">(data) // </w:t>
+      </w:r>
+      <w:r>
+        <w:rPr>
+          <w:color w:val="2AACB8"/>
+          <w:lang w:val="en-US"/>
+        </w:rPr>
+        <w:t xml:space="preserve">2 </w:t>
+      </w:r>
+      <w:r>
+        <w:rPr>
+          <w:color w:val="BCBEC4"/>
+          <w:lang w:val="en-US"/>
+        </w:rPr>
+        <w:t xml:space="preserve">- </w:t>
+      </w:r>
+      <w:r>
+        <w:rPr>
+          <w:color w:val="2AACB8"/>
+          <w:lang w:val="en-US"/>
+        </w:rPr>
+        <w:t>1</w:t>
+      </w:r>
+      <w:r>
+        <w:rPr>
+          <w:color w:val="BCBEC4"/>
+          <w:lang w:val="en-US"/>
+        </w:rPr>
+        <w:t>, -</w:t>
+      </w:r>
+      <w:r>
+        <w:rPr>
+          <w:color w:val="2AACB8"/>
+          <w:lang w:val="en-US"/>
+        </w:rPr>
+        <w:t>1</w:t>
+      </w:r>
+      <w:r>
+        <w:rPr>
+          <w:color w:val="BCBEC4"/>
+          <w:lang w:val="en-US"/>
+        </w:rPr>
+        <w:t>, -</w:t>
+      </w:r>
+      <w:r>
+        <w:rPr>
+          <w:color w:val="2AACB8"/>
+          <w:lang w:val="en-US"/>
+        </w:rPr>
+        <w:t>1</w:t>
+      </w:r>
+      <w:r>
+        <w:rPr>
+          <w:color w:val="BCBEC4"/>
+          <w:lang w:val="en-US"/>
+        </w:rPr>
+        <w:t>):</w:t>
       </w:r>
       <w:r>
         <w:rPr>
@@ -5016,6 +6202,39 @@
           <w:lang w:val="en-US"/>
         </w:rPr>
         <w:br/>
+        <w:t xml:space="preserve">        recursion(</w:t>
+      </w:r>
+      <w:proofErr w:type="spellStart"/>
+      <w:r>
+        <w:rPr>
+          <w:color w:val="BCBEC4"/>
+          <w:lang w:val="en-US"/>
+        </w:rPr>
+        <w:t>i</w:t>
+      </w:r>
+      <w:proofErr w:type="spellEnd"/>
+      <w:r>
+        <w:rPr>
+          <w:color w:val="BCBEC4"/>
+          <w:lang w:val="en-US"/>
+        </w:rPr>
+        <w:t xml:space="preserve">, </w:t>
+      </w:r>
+      <w:proofErr w:type="spellStart"/>
+      <w:r>
+        <w:rPr>
+          <w:color w:val="8888C6"/>
+          <w:lang w:val="en-US"/>
+        </w:rPr>
+        <w:t>len</w:t>
+      </w:r>
+      <w:proofErr w:type="spellEnd"/>
+      <w:r>
+        <w:rPr>
+          <w:color w:val="BCBEC4"/>
+          <w:lang w:val="en-US"/>
+        </w:rPr>
+        <w:t>(data), data)</w:t>
       </w:r>
       <w:r>
         <w:rPr>
@@ -5023,34 +6242,6 @@
           <w:lang w:val="en-US"/>
         </w:rPr>
         <w:br/>
-      </w:r>
-      <w:r>
-        <w:rPr>
-          <w:color w:val="BCBEC4"/>
-          <w:lang w:val="en-US"/>
-        </w:rPr>
-        <w:br/>
-      </w:r>
-      <w:r>
-        <w:rPr>
-          <w:color w:val="CF8E6D"/>
-          <w:lang w:val="en-US"/>
-        </w:rPr>
-        <w:t xml:space="preserve">def </w:t>
-      </w:r>
-      <w:r>
-        <w:rPr>
-          <w:color w:val="56A8F5"/>
-          <w:lang w:val="en-US"/>
-        </w:rPr>
-        <w:t>recursion</w:t>
-      </w:r>
-      <w:r>
-        <w:rPr>
-          <w:color w:val="BCBEC4"/>
-          <w:lang w:val="en-US"/>
-        </w:rPr>
-        <w:t>(ind, n, data):</w:t>
       </w:r>
       <w:r>
         <w:rPr>
@@ -5065,8 +6256,91 @@
           <w:color w:val="CF8E6D"/>
           <w:lang w:val="en-US"/>
         </w:rPr>
+        <w:t xml:space="preserve">return </w:t>
+      </w:r>
+      <w:proofErr w:type="spellStart"/>
+      <w:r>
+        <w:rPr>
+          <w:color w:val="BCBEC4"/>
+          <w:lang w:val="en-US"/>
+        </w:rPr>
+        <w:t>ans_swap</w:t>
+      </w:r>
+      <w:proofErr w:type="spellEnd"/>
+      <w:r>
+        <w:rPr>
+          <w:color w:val="BCBEC4"/>
+          <w:lang w:val="en-US"/>
+        </w:rPr>
+        <w:br/>
+      </w:r>
+      <w:r>
+        <w:rPr>
+          <w:color w:val="BCBEC4"/>
+          <w:lang w:val="en-US"/>
+        </w:rPr>
+        <w:br/>
+      </w:r>
+      <w:r>
+        <w:rPr>
+          <w:color w:val="BCBEC4"/>
+          <w:lang w:val="en-US"/>
+        </w:rPr>
+        <w:br/>
+      </w:r>
+      <w:r>
+        <w:rPr>
+          <w:color w:val="CF8E6D"/>
+          <w:lang w:val="en-US"/>
+        </w:rPr>
+        <w:t xml:space="preserve">def </w:t>
+      </w:r>
+      <w:r>
+        <w:rPr>
+          <w:color w:val="56A8F5"/>
+          <w:lang w:val="en-US"/>
+        </w:rPr>
+        <w:t>recursion</w:t>
+      </w:r>
+      <w:r>
+        <w:rPr>
+          <w:color w:val="BCBEC4"/>
+          <w:lang w:val="en-US"/>
+        </w:rPr>
+        <w:t>(</w:t>
+      </w:r>
+      <w:proofErr w:type="spellStart"/>
+      <w:r>
+        <w:rPr>
+          <w:color w:val="BCBEC4"/>
+          <w:lang w:val="en-US"/>
+        </w:rPr>
+        <w:t>ind</w:t>
+      </w:r>
+      <w:proofErr w:type="spellEnd"/>
+      <w:r>
+        <w:rPr>
+          <w:color w:val="BCBEC4"/>
+          <w:lang w:val="en-US"/>
+        </w:rPr>
+        <w:t>, n, data):</w:t>
+      </w:r>
+      <w:r>
+        <w:rPr>
+          <w:color w:val="BCBEC4"/>
+          <w:lang w:val="en-US"/>
+        </w:rPr>
+        <w:br/>
+        <w:t xml:space="preserve">    </w:t>
+      </w:r>
+      <w:r>
+        <w:rPr>
+          <w:color w:val="CF8E6D"/>
+          <w:lang w:val="en-US"/>
+        </w:rPr>
         <w:t xml:space="preserve">global </w:t>
       </w:r>
+      <w:proofErr w:type="spellStart"/>
       <w:r>
         <w:rPr>
           <w:color w:val="BCBEC4"/>
@@ -5074,14 +6348,40 @@
         </w:rPr>
         <w:t>ans_swap</w:t>
       </w:r>
+      <w:proofErr w:type="spellEnd"/>
       <w:r>
         <w:rPr>
           <w:color w:val="BCBEC4"/>
           <w:lang w:val="en-US"/>
         </w:rPr>
         <w:br/>
-        <w:t xml:space="preserve">    min_index = ind</w:t>
-      </w:r>
+        <w:t xml:space="preserve">    </w:t>
+      </w:r>
+      <w:proofErr w:type="spellStart"/>
+      <w:r>
+        <w:rPr>
+          <w:color w:val="BCBEC4"/>
+          <w:lang w:val="en-US"/>
+        </w:rPr>
+        <w:t>min_index</w:t>
+      </w:r>
+      <w:proofErr w:type="spellEnd"/>
+      <w:r>
+        <w:rPr>
+          <w:color w:val="BCBEC4"/>
+          <w:lang w:val="en-US"/>
+        </w:rPr>
+        <w:t xml:space="preserve"> = </w:t>
+      </w:r>
+      <w:proofErr w:type="spellStart"/>
+      <w:r>
+        <w:rPr>
+          <w:color w:val="BCBEC4"/>
+          <w:lang w:val="en-US"/>
+        </w:rPr>
+        <w:t>ind</w:t>
+      </w:r>
+      <w:proofErr w:type="spellEnd"/>
       <w:r>
         <w:rPr>
           <w:color w:val="BCBEC4"/>
@@ -5102,7 +6402,23 @@
           <w:color w:val="BCBEC4"/>
           <w:lang w:val="en-US"/>
         </w:rPr>
-        <w:t xml:space="preserve">* ind + </w:t>
+        <w:t xml:space="preserve">* </w:t>
+      </w:r>
+      <w:proofErr w:type="spellStart"/>
+      <w:r>
+        <w:rPr>
+          <w:color w:val="BCBEC4"/>
+          <w:lang w:val="en-US"/>
+        </w:rPr>
+        <w:t>ind</w:t>
+      </w:r>
+      <w:proofErr w:type="spellEnd"/>
+      <w:r>
+        <w:rPr>
+          <w:color w:val="BCBEC4"/>
+          <w:lang w:val="en-US"/>
+        </w:rPr>
+        <w:t xml:space="preserve"> + </w:t>
       </w:r>
       <w:r>
         <w:rPr>
@@ -5138,7 +6454,23 @@
           <w:color w:val="BCBEC4"/>
           <w:lang w:val="en-US"/>
         </w:rPr>
-        <w:t xml:space="preserve">* ind + </w:t>
+        <w:t xml:space="preserve">* </w:t>
+      </w:r>
+      <w:proofErr w:type="spellStart"/>
+      <w:r>
+        <w:rPr>
+          <w:color w:val="BCBEC4"/>
+          <w:lang w:val="en-US"/>
+        </w:rPr>
+        <w:t>ind</w:t>
+      </w:r>
+      <w:proofErr w:type="spellEnd"/>
+      <w:r>
+        <w:rPr>
+          <w:color w:val="BCBEC4"/>
+          <w:lang w:val="en-US"/>
+        </w:rPr>
+        <w:t xml:space="preserve"> + </w:t>
       </w:r>
       <w:r>
         <w:rPr>
@@ -5188,7 +6520,23 @@
           <w:color w:val="BCBEC4"/>
           <w:lang w:val="en-US"/>
         </w:rPr>
-        <w:t>data[left] &lt; data[min_index]:</w:t>
+        <w:t>data[left] &lt; data[</w:t>
+      </w:r>
+      <w:proofErr w:type="spellStart"/>
+      <w:r>
+        <w:rPr>
+          <w:color w:val="BCBEC4"/>
+          <w:lang w:val="en-US"/>
+        </w:rPr>
+        <w:t>min_index</w:t>
+      </w:r>
+      <w:proofErr w:type="spellEnd"/>
+      <w:r>
+        <w:rPr>
+          <w:color w:val="BCBEC4"/>
+          <w:lang w:val="en-US"/>
+        </w:rPr>
+        <w:t>]:</w:t>
       </w:r>
       <w:r>
         <w:rPr>
@@ -5196,7 +6544,23 @@
           <w:lang w:val="en-US"/>
         </w:rPr>
         <w:br/>
-        <w:t xml:space="preserve">        min_index = left</w:t>
+        <w:t xml:space="preserve">        </w:t>
+      </w:r>
+      <w:proofErr w:type="spellStart"/>
+      <w:r>
+        <w:rPr>
+          <w:color w:val="BCBEC4"/>
+          <w:lang w:val="en-US"/>
+        </w:rPr>
+        <w:t>min_index</w:t>
+      </w:r>
+      <w:proofErr w:type="spellEnd"/>
+      <w:r>
+        <w:rPr>
+          <w:color w:val="BCBEC4"/>
+          <w:lang w:val="en-US"/>
+        </w:rPr>
+        <w:t xml:space="preserve"> = left</w:t>
       </w:r>
       <w:r>
         <w:rPr>
@@ -5239,7 +6603,23 @@
           <w:color w:val="BCBEC4"/>
           <w:lang w:val="en-US"/>
         </w:rPr>
-        <w:t>data[right] &lt; data[min_index]:</w:t>
+        <w:t>data[right] &lt; data[</w:t>
+      </w:r>
+      <w:proofErr w:type="spellStart"/>
+      <w:r>
+        <w:rPr>
+          <w:color w:val="BCBEC4"/>
+          <w:lang w:val="en-US"/>
+        </w:rPr>
+        <w:t>min_index</w:t>
+      </w:r>
+      <w:proofErr w:type="spellEnd"/>
+      <w:r>
+        <w:rPr>
+          <w:color w:val="BCBEC4"/>
+          <w:lang w:val="en-US"/>
+        </w:rPr>
+        <w:t>]:</w:t>
       </w:r>
       <w:r>
         <w:rPr>
@@ -5247,7 +6627,23 @@
           <w:lang w:val="en-US"/>
         </w:rPr>
         <w:br/>
-        <w:t xml:space="preserve">        min_index = right</w:t>
+        <w:t xml:space="preserve">        </w:t>
+      </w:r>
+      <w:proofErr w:type="spellStart"/>
+      <w:r>
+        <w:rPr>
+          <w:color w:val="BCBEC4"/>
+          <w:lang w:val="en-US"/>
+        </w:rPr>
+        <w:t>min_index</w:t>
+      </w:r>
+      <w:proofErr w:type="spellEnd"/>
+      <w:r>
+        <w:rPr>
+          <w:color w:val="BCBEC4"/>
+          <w:lang w:val="en-US"/>
+        </w:rPr>
+        <w:t xml:space="preserve"> = right</w:t>
       </w:r>
       <w:r>
         <w:rPr>
@@ -5271,12 +6667,37 @@
         </w:rPr>
         <w:t xml:space="preserve">if </w:t>
       </w:r>
-      <w:r>
-        <w:rPr>
-          <w:color w:val="BCBEC4"/>
-          <w:lang w:val="en-US"/>
-        </w:rPr>
-        <w:t>ind != min_index:</w:t>
+      <w:proofErr w:type="spellStart"/>
+      <w:r>
+        <w:rPr>
+          <w:color w:val="BCBEC4"/>
+          <w:lang w:val="en-US"/>
+        </w:rPr>
+        <w:t>ind</w:t>
+      </w:r>
+      <w:proofErr w:type="spellEnd"/>
+      <w:r>
+        <w:rPr>
+          <w:color w:val="BCBEC4"/>
+          <w:lang w:val="en-US"/>
+        </w:rPr>
+        <w:t xml:space="preserve"> != </w:t>
+      </w:r>
+      <w:proofErr w:type="spellStart"/>
+      <w:r>
+        <w:rPr>
+          <w:color w:val="BCBEC4"/>
+          <w:lang w:val="en-US"/>
+        </w:rPr>
+        <w:t>min_index</w:t>
+      </w:r>
+      <w:proofErr w:type="spellEnd"/>
+      <w:r>
+        <w:rPr>
+          <w:color w:val="BCBEC4"/>
+          <w:lang w:val="en-US"/>
+        </w:rPr>
+        <w:t>:</w:t>
       </w:r>
       <w:r>
         <w:rPr>
@@ -5284,7 +6705,71 @@
           <w:lang w:val="en-US"/>
         </w:rPr>
         <w:br/>
-        <w:t xml:space="preserve">        data[ind], data[min_index] = data[min_index], data[ind]</w:t>
+        <w:t xml:space="preserve">        data[</w:t>
+      </w:r>
+      <w:proofErr w:type="spellStart"/>
+      <w:r>
+        <w:rPr>
+          <w:color w:val="BCBEC4"/>
+          <w:lang w:val="en-US"/>
+        </w:rPr>
+        <w:t>ind</w:t>
+      </w:r>
+      <w:proofErr w:type="spellEnd"/>
+      <w:r>
+        <w:rPr>
+          <w:color w:val="BCBEC4"/>
+          <w:lang w:val="en-US"/>
+        </w:rPr>
+        <w:t>], data[</w:t>
+      </w:r>
+      <w:proofErr w:type="spellStart"/>
+      <w:r>
+        <w:rPr>
+          <w:color w:val="BCBEC4"/>
+          <w:lang w:val="en-US"/>
+        </w:rPr>
+        <w:t>min_index</w:t>
+      </w:r>
+      <w:proofErr w:type="spellEnd"/>
+      <w:r>
+        <w:rPr>
+          <w:color w:val="BCBEC4"/>
+          <w:lang w:val="en-US"/>
+        </w:rPr>
+        <w:t>] = data[</w:t>
+      </w:r>
+      <w:proofErr w:type="spellStart"/>
+      <w:r>
+        <w:rPr>
+          <w:color w:val="BCBEC4"/>
+          <w:lang w:val="en-US"/>
+        </w:rPr>
+        <w:t>min_index</w:t>
+      </w:r>
+      <w:proofErr w:type="spellEnd"/>
+      <w:r>
+        <w:rPr>
+          <w:color w:val="BCBEC4"/>
+          <w:lang w:val="en-US"/>
+        </w:rPr>
+        <w:t>], data[</w:t>
+      </w:r>
+      <w:proofErr w:type="spellStart"/>
+      <w:r>
+        <w:rPr>
+          <w:color w:val="BCBEC4"/>
+          <w:lang w:val="en-US"/>
+        </w:rPr>
+        <w:t>ind</w:t>
+      </w:r>
+      <w:proofErr w:type="spellEnd"/>
+      <w:r>
+        <w:rPr>
+          <w:color w:val="BCBEC4"/>
+          <w:lang w:val="en-US"/>
+        </w:rPr>
+        <w:t>]</w:t>
       </w:r>
       <w:r>
         <w:rPr>
@@ -5292,7 +6777,55 @@
           <w:lang w:val="en-US"/>
         </w:rPr>
         <w:br/>
-        <w:t xml:space="preserve">        ans_swap.append((ind, min_index))</w:t>
+        <w:t xml:space="preserve">        </w:t>
+      </w:r>
+      <w:proofErr w:type="spellStart"/>
+      <w:r>
+        <w:rPr>
+          <w:color w:val="BCBEC4"/>
+          <w:lang w:val="en-US"/>
+        </w:rPr>
+        <w:t>ans_swap.append</w:t>
+      </w:r>
+      <w:proofErr w:type="spellEnd"/>
+      <w:r>
+        <w:rPr>
+          <w:color w:val="BCBEC4"/>
+          <w:lang w:val="en-US"/>
+        </w:rPr>
+        <w:t>((</w:t>
+      </w:r>
+      <w:proofErr w:type="spellStart"/>
+      <w:r>
+        <w:rPr>
+          <w:color w:val="BCBEC4"/>
+          <w:lang w:val="en-US"/>
+        </w:rPr>
+        <w:t>ind</w:t>
+      </w:r>
+      <w:proofErr w:type="spellEnd"/>
+      <w:r>
+        <w:rPr>
+          <w:color w:val="BCBEC4"/>
+          <w:lang w:val="en-US"/>
+        </w:rPr>
+        <w:t xml:space="preserve">, </w:t>
+      </w:r>
+      <w:proofErr w:type="spellStart"/>
+      <w:r>
+        <w:rPr>
+          <w:color w:val="BCBEC4"/>
+          <w:lang w:val="en-US"/>
+        </w:rPr>
+        <w:t>min_index</w:t>
+      </w:r>
+      <w:proofErr w:type="spellEnd"/>
+      <w:r>
+        <w:rPr>
+          <w:color w:val="BCBEC4"/>
+          <w:lang w:val="en-US"/>
+        </w:rPr>
+        <w:t>))</w:t>
       </w:r>
       <w:r>
         <w:rPr>
@@ -5300,7 +6833,23 @@
           <w:lang w:val="en-US"/>
         </w:rPr>
         <w:br/>
-        <w:t xml:space="preserve">        recursion(min_index, n, data)</w:t>
+        <w:t xml:space="preserve">        recursion(</w:t>
+      </w:r>
+      <w:proofErr w:type="spellStart"/>
+      <w:r>
+        <w:rPr>
+          <w:color w:val="BCBEC4"/>
+          <w:lang w:val="en-US"/>
+        </w:rPr>
+        <w:t>min_index</w:t>
+      </w:r>
+      <w:proofErr w:type="spellEnd"/>
+      <w:r>
+        <w:rPr>
+          <w:color w:val="BCBEC4"/>
+          <w:lang w:val="en-US"/>
+        </w:rPr>
+        <w:t>, n, data)</w:t>
       </w:r>
     </w:p>
     <w:p>
@@ -5335,19 +6884,37 @@
     </w:p>
     <w:p>
       <w:pPr>
-        <w:rPr>
-          <w:rFonts w:eastAsia="Times New Roman" w:cs="Times New Roman"/>
-          <w:color w:val="000000"/>
-          <w:lang w:val="en-US" w:eastAsia="ru-RU" w:bidi="ar-SA"/>
-        </w:rPr>
-      </w:pPr>
-      <w:r>
         <w:rPr>
           <w:rFonts w:eastAsia="Times New Roman" w:cs="Times New Roman"/>
           <w:color w:val="000000"/>
           <w:lang w:val="ru-RU" w:eastAsia="ru-RU" w:bidi="ar-SA"/>
         </w:rPr>
-        <w:t>Рекурсивно проверяем больше ли родитель, чем дети, если да то меняем родителя и ребенка и запускаем рекурсию для ребенка</w:t>
+      </w:pPr>
+      <w:r>
+        <w:rPr>
+          <w:rFonts w:eastAsia="Times New Roman" w:cs="Times New Roman"/>
+          <w:color w:val="000000"/>
+          <w:lang w:val="ru-RU" w:eastAsia="ru-RU" w:bidi="ar-SA"/>
+        </w:rPr>
+        <w:t xml:space="preserve">Рекурсивно проверяем больше ли родитель, чем дети, если </w:t>
+      </w:r>
+      <w:proofErr w:type="gramStart"/>
+      <w:r>
+        <w:rPr>
+          <w:rFonts w:eastAsia="Times New Roman" w:cs="Times New Roman"/>
+          <w:color w:val="000000"/>
+          <w:lang w:val="ru-RU" w:eastAsia="ru-RU" w:bidi="ar-SA"/>
+        </w:rPr>
+        <w:t>да</w:t>
+      </w:r>
+      <w:proofErr w:type="gramEnd"/>
+      <w:r>
+        <w:rPr>
+          <w:rFonts w:eastAsia="Times New Roman" w:cs="Times New Roman"/>
+          <w:color w:val="000000"/>
+          <w:lang w:val="ru-RU" w:eastAsia="ru-RU" w:bidi="ar-SA"/>
+        </w:rPr>
+        <w:t xml:space="preserve"> то меняем родителя и ребенка и запускаем рекурсию для ребенка</w:t>
       </w:r>
     </w:p>
     <w:p>
@@ -5557,7 +7124,7 @@
         <w:jc w:val="left"/>
         <w:rPr>
           <w:noProof/>
-          <w:lang w:val="en-US"/>
+          <w:lang w:val="ru-RU"/>
           <w14:ligatures w14:val="standardContextual"/>
         </w:rPr>
       </w:pPr>
@@ -5567,7 +7134,7 @@
         <w:jc w:val="left"/>
         <w:rPr>
           <w:noProof/>
-          <w:lang w:val="en-US"/>
+          <w:lang w:val="ru-RU"/>
           <w14:ligatures w14:val="standardContextual"/>
         </w:rPr>
       </w:pPr>
@@ -6133,14 +7700,14 @@
       <w:pPr>
         <w:pStyle w:val="24"/>
       </w:pPr>
-      <w:bookmarkStart w:id="12" w:name="_Toc182054461"/>
+      <w:bookmarkStart w:id="12" w:name="_Toc185635078"/>
       <w:r>
         <w:t xml:space="preserve">6 задача. </w:t>
       </w:r>
+      <w:r>
+        <w:t>Очередь с приоритетами</w:t>
+      </w:r>
       <w:bookmarkEnd w:id="12"/>
-      <w:r>
-        <w:t>Очередь с приоритетами</w:t>
-      </w:r>
     </w:p>
     <w:p>
       <w:pPr>
@@ -6148,15 +7715,48 @@
         <w:spacing w:after="160" w:line="278" w:lineRule="auto"/>
         <w:jc w:val="left"/>
         <w:rPr>
-          <w:lang w:val="ru-RU"/>
-        </w:rPr>
-      </w:pPr>
-      <w:r>
-        <w:t xml:space="preserve">Реализуйте очередь с приоритетами. Ваша очередь должна поддерживать следующие операции: добавить элемент, извлечь минимальный элемент, уменьшить элемент, добавленный во время одной из операций. • Формат входного файла (input.txt). В первой строке входного файла содержится число n (1 ≤ n ≤ 106 ) - число операций с очередью. 10 Следующие n строк содержат описание операций с очередью, по одному описанию в строке. Операции могут быть следующими: – A x – требуется добавить элемент x в очередь. – X – требуется удалить из очереди минимальный элемент и вывести его в выходной файл. Если очередь пуста, в выходной файл требуется вывести звездочку «*». – D x y – требуется заменить значение элемента, добавленного в очередь операцией A в строке входного файла номер x + 1, на y. Гарантируется, что в строке x + 1 действительно находится операция A, что этот элемент не был ранее удален операцией X, и что y меньше, чем предыдущее значение этого элемента. В очередь помещаются и извлекаются только целые числа, не превышающие по модулю 109 . • Формат выходного файла (output.txt). Выведите последовательно результат выполнения всех операций X, по одному в каждой строке выходного файла. Если перед очередной операцией X </w:t>
+          <w:lang w:val="en-US"/>
+        </w:rPr>
+      </w:pPr>
+      <w:r>
+        <w:t xml:space="preserve">Реализуйте очередь с приоритетами. Ваша очередь должна поддерживать следующие операции: добавить элемент, извлечь минимальный элемент, уменьшить элемент, добавленный во время одной из операций. • Формат входного файла (input.txt). В первой строке входного файла содержится число n (1 ≤ n ≤ 106 ) - число операций с очередью. 10 Следующие n строк содержат описание операций с очередью, по одному описанию в строке. Операции могут быть следующими: – A x – требуется добавить элемент x в очередь. – X – требуется удалить из очереди минимальный элемент и вывести его в выходной файл. Если очередь пуста, в выходной файл требуется вывести </w:t>
+      </w:r>
+      <w:proofErr w:type="gramStart"/>
+      <w:r>
+        <w:t>звездочку</w:t>
+      </w:r>
+      <w:proofErr w:type="gramEnd"/>
+      <w:r>
+        <w:t xml:space="preserve"> «*». – D x y – требуется заменить значение элемента, добавленного в очередь операцией A в строке входного файла номер x + 1, на y. Гарантируется, что в строке x + 1 действительно находится операция A, что этот элемент не был ранее удален операцией X, и что y меньше, чем предыдущее значение этого элемента. В очередь помещаются и извлекаются только целые числа, не превышающие по модулю 109 . • Формат выходного файла (output.txt). Выведите последовательно результат выполнения всех операций X, по одному в каждой строке выходного файла. Если перед очередной операцией X </w:t>
       </w:r>
       <w:r>
         <w:lastRenderedPageBreak/>
-        <w:t>очередь пуста, выведите вместо числа звездочку «*». • Ограничение по времени. 2 сек. • Ограничение по памяти. 256 мб.</w:t>
+        <w:t xml:space="preserve">очередь пуста, выведите вместо числа </w:t>
+      </w:r>
+      <w:proofErr w:type="gramStart"/>
+      <w:r>
+        <w:t>звездочку</w:t>
+      </w:r>
+      <w:proofErr w:type="gramEnd"/>
+      <w:r>
+        <w:t xml:space="preserve"> «*». • Ограничение по времени. 2 сек. • Ограничение по памяти. </w:t>
+      </w:r>
+      <w:r>
+        <w:rPr>
+          <w:lang w:val="en-US"/>
+        </w:rPr>
+        <w:t xml:space="preserve">256 </w:t>
+      </w:r>
+      <w:proofErr w:type="spellStart"/>
+      <w:r>
+        <w:t>мб</w:t>
+      </w:r>
+      <w:proofErr w:type="spellEnd"/>
+      <w:r>
+        <w:rPr>
+          <w:lang w:val="en-US"/>
+        </w:rPr>
+        <w:t>.</w:t>
       </w:r>
     </w:p>
     <w:p>
@@ -6209,12 +7809,21 @@
         </w:rPr>
         <w:t xml:space="preserve">class </w:t>
       </w:r>
-      <w:r>
-        <w:rPr>
-          <w:color w:val="BCBEC4"/>
-          <w:lang w:val="en-US"/>
-        </w:rPr>
-        <w:t>PriorityQueue:</w:t>
+      <w:proofErr w:type="spellStart"/>
+      <w:r>
+        <w:rPr>
+          <w:color w:val="BCBEC4"/>
+          <w:lang w:val="en-US"/>
+        </w:rPr>
+        <w:t>PriorityQueue</w:t>
+      </w:r>
+      <w:proofErr w:type="spellEnd"/>
+      <w:r>
+        <w:rPr>
+          <w:color w:val="BCBEC4"/>
+          <w:lang w:val="en-US"/>
+        </w:rPr>
+        <w:t>:</w:t>
       </w:r>
       <w:r>
         <w:rPr>
@@ -6236,7 +7845,23 @@
           <w:color w:val="B200B2"/>
           <w:lang w:val="en-US"/>
         </w:rPr>
-        <w:t>__init__</w:t>
+        <w:t>__</w:t>
+      </w:r>
+      <w:proofErr w:type="spellStart"/>
+      <w:r>
+        <w:rPr>
+          <w:color w:val="B200B2"/>
+          <w:lang w:val="en-US"/>
+        </w:rPr>
+        <w:t>init</w:t>
+      </w:r>
+      <w:proofErr w:type="spellEnd"/>
+      <w:r>
+        <w:rPr>
+          <w:color w:val="B200B2"/>
+          <w:lang w:val="en-US"/>
+        </w:rPr>
+        <w:t>__</w:t>
       </w:r>
       <w:r>
         <w:rPr>
@@ -6267,6 +7892,7 @@
         <w:br/>
         <w:t xml:space="preserve">        </w:t>
       </w:r>
+      <w:proofErr w:type="spellStart"/>
       <w:r>
         <w:rPr>
           <w:color w:val="94558D"/>
@@ -6279,7 +7905,15 @@
           <w:color w:val="BCBEC4"/>
           <w:lang w:val="en-US"/>
         </w:rPr>
-        <w:t>.heap = []</w:t>
+        <w:t>.heap</w:t>
+      </w:r>
+      <w:proofErr w:type="spellEnd"/>
+      <w:r>
+        <w:rPr>
+          <w:color w:val="BCBEC4"/>
+          <w:lang w:val="en-US"/>
+        </w:rPr>
+        <w:t xml:space="preserve"> = []</w:t>
       </w:r>
       <w:r>
         <w:rPr>
@@ -6289,6 +7923,7 @@
         <w:br/>
         <w:t xml:space="preserve">        </w:t>
       </w:r>
+      <w:proofErr w:type="spellStart"/>
       <w:r>
         <w:rPr>
           <w:color w:val="94558D"/>
@@ -6301,7 +7936,15 @@
           <w:color w:val="BCBEC4"/>
           <w:lang w:val="en-US"/>
         </w:rPr>
-        <w:t>.position = {}</w:t>
+        <w:t>.position</w:t>
+      </w:r>
+      <w:proofErr w:type="spellEnd"/>
+      <w:r>
+        <w:rPr>
+          <w:color w:val="BCBEC4"/>
+          <w:lang w:val="en-US"/>
+        </w:rPr>
+        <w:t xml:space="preserve"> = {}</w:t>
       </w:r>
       <w:r>
         <w:rPr>
@@ -6311,6 +7954,7 @@
         <w:br/>
         <w:t xml:space="preserve">        </w:t>
       </w:r>
+      <w:proofErr w:type="spellStart"/>
       <w:r>
         <w:rPr>
           <w:color w:val="94558D"/>
@@ -6323,7 +7967,15 @@
           <w:color w:val="BCBEC4"/>
           <w:lang w:val="en-US"/>
         </w:rPr>
-        <w:t xml:space="preserve">.index = </w:t>
+        <w:t>.index</w:t>
+      </w:r>
+      <w:proofErr w:type="spellEnd"/>
+      <w:r>
+        <w:rPr>
+          <w:color w:val="BCBEC4"/>
+          <w:lang w:val="en-US"/>
+        </w:rPr>
+        <w:t xml:space="preserve"> = </w:t>
       </w:r>
       <w:r>
         <w:rPr>
@@ -6340,6 +7992,7 @@
         <w:br/>
         <w:t xml:space="preserve">        </w:t>
       </w:r>
+      <w:proofErr w:type="spellStart"/>
       <w:r>
         <w:rPr>
           <w:color w:val="94558D"/>
@@ -6352,7 +8005,15 @@
           <w:color w:val="BCBEC4"/>
           <w:lang w:val="en-US"/>
         </w:rPr>
-        <w:t>.ans_arr = []</w:t>
+        <w:t>.ans_arr</w:t>
+      </w:r>
+      <w:proofErr w:type="spellEnd"/>
+      <w:r>
+        <w:rPr>
+          <w:color w:val="BCBEC4"/>
+          <w:lang w:val="en-US"/>
+        </w:rPr>
+        <w:t xml:space="preserve"> = []</w:t>
       </w:r>
       <w:r>
         <w:rPr>
@@ -6376,6 +8037,7 @@
         </w:rPr>
         <w:t xml:space="preserve">def </w:t>
       </w:r>
+      <w:proofErr w:type="spellStart"/>
       <w:r>
         <w:rPr>
           <w:color w:val="56A8F5"/>
@@ -6383,6 +8045,7 @@
         </w:rPr>
         <w:t>add_element</w:t>
       </w:r>
+      <w:proofErr w:type="spellEnd"/>
       <w:r>
         <w:rPr>
           <w:color w:val="BCBEC4"/>
@@ -6403,42 +8066,6 @@
           <w:lang w:val="en-US"/>
         </w:rPr>
         <w:t>, item):</w:t>
-      </w:r>
-      <w:r>
-        <w:rPr>
-          <w:color w:val="BCBEC4"/>
-          <w:lang w:val="en-US"/>
-        </w:rPr>
-        <w:br/>
-        <w:t xml:space="preserve">        heapq.heappush(</w:t>
-      </w:r>
-      <w:r>
-        <w:rPr>
-          <w:color w:val="94558D"/>
-          <w:lang w:val="en-US"/>
-        </w:rPr>
-        <w:t>self</w:t>
-      </w:r>
-      <w:r>
-        <w:rPr>
-          <w:color w:val="BCBEC4"/>
-          <w:lang w:val="en-US"/>
-        </w:rPr>
-        <w:t xml:space="preserve">.heap, (item, </w:t>
-      </w:r>
-      <w:r>
-        <w:rPr>
-          <w:color w:val="94558D"/>
-          <w:lang w:val="en-US"/>
-        </w:rPr>
-        <w:t>self</w:t>
-      </w:r>
-      <w:r>
-        <w:rPr>
-          <w:color w:val="BCBEC4"/>
-          <w:lang w:val="en-US"/>
-        </w:rPr>
-        <w:t>.index))</w:t>
       </w:r>
       <w:r>
         <w:rPr>
@@ -6448,6 +8075,23 @@
         <w:br/>
         <w:t xml:space="preserve">        </w:t>
       </w:r>
+      <w:proofErr w:type="spellStart"/>
+      <w:r>
+        <w:rPr>
+          <w:color w:val="BCBEC4"/>
+          <w:lang w:val="en-US"/>
+        </w:rPr>
+        <w:t>heapq.heappush</w:t>
+      </w:r>
+      <w:proofErr w:type="spellEnd"/>
+      <w:r>
+        <w:rPr>
+          <w:color w:val="BCBEC4"/>
+          <w:lang w:val="en-US"/>
+        </w:rPr>
+        <w:t>(</w:t>
+      </w:r>
+      <w:proofErr w:type="spellStart"/>
       <w:r>
         <w:rPr>
           <w:color w:val="94558D"/>
@@ -6460,8 +8104,17 @@
           <w:color w:val="BCBEC4"/>
           <w:lang w:val="en-US"/>
         </w:rPr>
-        <w:t>.position[</w:t>
-      </w:r>
+        <w:t>.heap</w:t>
+      </w:r>
+      <w:proofErr w:type="spellEnd"/>
+      <w:r>
+        <w:rPr>
+          <w:color w:val="BCBEC4"/>
+          <w:lang w:val="en-US"/>
+        </w:rPr>
+        <w:t xml:space="preserve">, (item, </w:t>
+      </w:r>
+      <w:proofErr w:type="spellStart"/>
       <w:r>
         <w:rPr>
           <w:color w:val="94558D"/>
@@ -6474,7 +8127,15 @@
           <w:color w:val="BCBEC4"/>
           <w:lang w:val="en-US"/>
         </w:rPr>
-        <w:t>.index] = item</w:t>
+        <w:t>.index</w:t>
+      </w:r>
+      <w:proofErr w:type="spellEnd"/>
+      <w:r>
+        <w:rPr>
+          <w:color w:val="BCBEC4"/>
+          <w:lang w:val="en-US"/>
+        </w:rPr>
+        <w:t>))</w:t>
       </w:r>
       <w:r>
         <w:rPr>
@@ -6484,6 +8145,7 @@
         <w:br/>
         <w:t xml:space="preserve">        </w:t>
       </w:r>
+      <w:proofErr w:type="spellStart"/>
       <w:r>
         <w:rPr>
           <w:color w:val="94558D"/>
@@ -6496,7 +8158,69 @@
           <w:color w:val="BCBEC4"/>
           <w:lang w:val="en-US"/>
         </w:rPr>
-        <w:t xml:space="preserve">.index += </w:t>
+        <w:t>.position</w:t>
+      </w:r>
+      <w:proofErr w:type="spellEnd"/>
+      <w:r>
+        <w:rPr>
+          <w:color w:val="BCBEC4"/>
+          <w:lang w:val="en-US"/>
+        </w:rPr>
+        <w:t>[</w:t>
+      </w:r>
+      <w:proofErr w:type="spellStart"/>
+      <w:r>
+        <w:rPr>
+          <w:color w:val="94558D"/>
+          <w:lang w:val="en-US"/>
+        </w:rPr>
+        <w:t>self</w:t>
+      </w:r>
+      <w:r>
+        <w:rPr>
+          <w:color w:val="BCBEC4"/>
+          <w:lang w:val="en-US"/>
+        </w:rPr>
+        <w:t>.index</w:t>
+      </w:r>
+      <w:proofErr w:type="spellEnd"/>
+      <w:r>
+        <w:rPr>
+          <w:color w:val="BCBEC4"/>
+          <w:lang w:val="en-US"/>
+        </w:rPr>
+        <w:t>] = item</w:t>
+      </w:r>
+      <w:r>
+        <w:rPr>
+          <w:color w:val="BCBEC4"/>
+          <w:lang w:val="en-US"/>
+        </w:rPr>
+        <w:br/>
+        <w:t xml:space="preserve">        </w:t>
+      </w:r>
+      <w:proofErr w:type="spellStart"/>
+      <w:r>
+        <w:rPr>
+          <w:color w:val="94558D"/>
+          <w:lang w:val="en-US"/>
+        </w:rPr>
+        <w:t>self</w:t>
+      </w:r>
+      <w:r>
+        <w:rPr>
+          <w:color w:val="BCBEC4"/>
+          <w:lang w:val="en-US"/>
+        </w:rPr>
+        <w:t>.index</w:t>
+      </w:r>
+      <w:proofErr w:type="spellEnd"/>
+      <w:r>
+        <w:rPr>
+          <w:color w:val="BCBEC4"/>
+          <w:lang w:val="en-US"/>
+        </w:rPr>
+        <w:t xml:space="preserve"> += </w:t>
       </w:r>
       <w:r>
         <w:rPr>
@@ -6527,6 +8251,7 @@
         </w:rPr>
         <w:t xml:space="preserve">def </w:t>
       </w:r>
+      <w:proofErr w:type="spellStart"/>
       <w:r>
         <w:rPr>
           <w:color w:val="56A8F5"/>
@@ -6534,6 +8259,7 @@
         </w:rPr>
         <w:t>pop_minimum</w:t>
       </w:r>
+      <w:proofErr w:type="spellEnd"/>
       <w:r>
         <w:rPr>
           <w:color w:val="BCBEC4"/>
@@ -6570,6 +8296,7 @@
         </w:rPr>
         <w:t xml:space="preserve">while </w:t>
       </w:r>
+      <w:proofErr w:type="spellStart"/>
       <w:r>
         <w:rPr>
           <w:color w:val="94558D"/>
@@ -6582,7 +8309,15 @@
           <w:color w:val="BCBEC4"/>
           <w:lang w:val="en-US"/>
         </w:rPr>
-        <w:t xml:space="preserve">.heap </w:t>
+        <w:t>.heap</w:t>
+      </w:r>
+      <w:proofErr w:type="spellEnd"/>
+      <w:r>
+        <w:rPr>
+          <w:color w:val="BCBEC4"/>
+          <w:lang w:val="en-US"/>
+        </w:rPr>
+        <w:t xml:space="preserve"> </w:t>
       </w:r>
       <w:r>
         <w:rPr>
@@ -6598,6 +8333,7 @@
         </w:rPr>
         <w:t>(</w:t>
       </w:r>
+      <w:proofErr w:type="spellStart"/>
       <w:r>
         <w:rPr>
           <w:color w:val="94558D"/>
@@ -6610,7 +8346,15 @@
           <w:color w:val="BCBEC4"/>
           <w:lang w:val="en-US"/>
         </w:rPr>
-        <w:t>.heap[</w:t>
+        <w:t>.heap</w:t>
+      </w:r>
+      <w:proofErr w:type="spellEnd"/>
+      <w:r>
+        <w:rPr>
+          <w:color w:val="BCBEC4"/>
+          <w:lang w:val="en-US"/>
+        </w:rPr>
+        <w:t>[</w:t>
       </w:r>
       <w:r>
         <w:rPr>
@@ -6647,6 +8391,7 @@
         </w:rPr>
         <w:t xml:space="preserve">not in </w:t>
       </w:r>
+      <w:proofErr w:type="spellStart"/>
       <w:r>
         <w:rPr>
           <w:color w:val="94558D"/>
@@ -6659,7 +8404,15 @@
           <w:color w:val="BCBEC4"/>
           <w:lang w:val="en-US"/>
         </w:rPr>
-        <w:t xml:space="preserve">.position </w:t>
+        <w:t>.position</w:t>
+      </w:r>
+      <w:proofErr w:type="spellEnd"/>
+      <w:r>
+        <w:rPr>
+          <w:color w:val="BCBEC4"/>
+          <w:lang w:val="en-US"/>
+        </w:rPr>
+        <w:t xml:space="preserve"> </w:t>
       </w:r>
       <w:r>
         <w:rPr>
@@ -6668,6 +8421,7 @@
         </w:rPr>
         <w:t xml:space="preserve">or </w:t>
       </w:r>
+      <w:proofErr w:type="spellStart"/>
       <w:r>
         <w:rPr>
           <w:color w:val="94558D"/>
@@ -6680,8 +8434,17 @@
           <w:color w:val="BCBEC4"/>
           <w:lang w:val="en-US"/>
         </w:rPr>
-        <w:t>.position[</w:t>
-      </w:r>
+        <w:t>.position</w:t>
+      </w:r>
+      <w:proofErr w:type="spellEnd"/>
+      <w:r>
+        <w:rPr>
+          <w:color w:val="BCBEC4"/>
+          <w:lang w:val="en-US"/>
+        </w:rPr>
+        <w:t>[</w:t>
+      </w:r>
+      <w:proofErr w:type="spellStart"/>
       <w:r>
         <w:rPr>
           <w:color w:val="94558D"/>
@@ -6694,7 +8457,15 @@
           <w:color w:val="BCBEC4"/>
           <w:lang w:val="en-US"/>
         </w:rPr>
-        <w:t>.heap[</w:t>
+        <w:t>.heap</w:t>
+      </w:r>
+      <w:proofErr w:type="spellEnd"/>
+      <w:r>
+        <w:rPr>
+          <w:color w:val="BCBEC4"/>
+          <w:lang w:val="en-US"/>
+        </w:rPr>
+        <w:t>[</w:t>
       </w:r>
       <w:r>
         <w:rPr>
@@ -6724,6 +8495,7 @@
         </w:rPr>
         <w:t xml:space="preserve">]] != </w:t>
       </w:r>
+      <w:proofErr w:type="spellStart"/>
       <w:r>
         <w:rPr>
           <w:color w:val="94558D"/>
@@ -6736,7 +8508,15 @@
           <w:color w:val="BCBEC4"/>
           <w:lang w:val="en-US"/>
         </w:rPr>
-        <w:t>.heap[</w:t>
+        <w:t>.heap</w:t>
+      </w:r>
+      <w:proofErr w:type="spellEnd"/>
+      <w:r>
+        <w:rPr>
+          <w:color w:val="BCBEC4"/>
+          <w:lang w:val="en-US"/>
+        </w:rPr>
+        <w:t>[</w:t>
       </w:r>
       <w:r>
         <w:rPr>
@@ -6772,8 +8552,25 @@
           <w:lang w:val="en-US"/>
         </w:rPr>
         <w:br/>
-        <w:t xml:space="preserve">            heapq.heappop(</w:t>
-      </w:r>
+        <w:t xml:space="preserve">            </w:t>
+      </w:r>
+      <w:proofErr w:type="spellStart"/>
+      <w:r>
+        <w:rPr>
+          <w:color w:val="BCBEC4"/>
+          <w:lang w:val="en-US"/>
+        </w:rPr>
+        <w:t>heapq.heappop</w:t>
+      </w:r>
+      <w:proofErr w:type="spellEnd"/>
+      <w:r>
+        <w:rPr>
+          <w:color w:val="BCBEC4"/>
+          <w:lang w:val="en-US"/>
+        </w:rPr>
+        <w:t>(</w:t>
+      </w:r>
+      <w:proofErr w:type="spellStart"/>
       <w:r>
         <w:rPr>
           <w:color w:val="94558D"/>
@@ -6786,7 +8583,15 @@
           <w:color w:val="BCBEC4"/>
           <w:lang w:val="en-US"/>
         </w:rPr>
-        <w:t>.heap)</w:t>
+        <w:t>.heap</w:t>
+      </w:r>
+      <w:proofErr w:type="spellEnd"/>
+      <w:r>
+        <w:rPr>
+          <w:color w:val="BCBEC4"/>
+          <w:lang w:val="en-US"/>
+        </w:rPr>
+        <w:t>)</w:t>
       </w:r>
       <w:r>
         <w:rPr>
@@ -6803,6 +8608,7 @@
         </w:rPr>
         <w:t xml:space="preserve">if </w:t>
       </w:r>
+      <w:proofErr w:type="spellStart"/>
       <w:r>
         <w:rPr>
           <w:color w:val="94558D"/>
@@ -6815,7 +8621,15 @@
           <w:color w:val="BCBEC4"/>
           <w:lang w:val="en-US"/>
         </w:rPr>
-        <w:t>.heap:</w:t>
+        <w:t>.heap</w:t>
+      </w:r>
+      <w:proofErr w:type="spellEnd"/>
+      <w:r>
+        <w:rPr>
+          <w:color w:val="BCBEC4"/>
+          <w:lang w:val="en-US"/>
+        </w:rPr>
+        <w:t>:</w:t>
       </w:r>
       <w:r>
         <w:rPr>
@@ -6823,8 +8637,25 @@
           <w:lang w:val="en-US"/>
         </w:rPr>
         <w:br/>
-        <w:t xml:space="preserve">            value, index = heapq.heappop(</w:t>
-      </w:r>
+        <w:t xml:space="preserve">            value, index = </w:t>
+      </w:r>
+      <w:proofErr w:type="spellStart"/>
+      <w:r>
+        <w:rPr>
+          <w:color w:val="BCBEC4"/>
+          <w:lang w:val="en-US"/>
+        </w:rPr>
+        <w:t>heapq.heappop</w:t>
+      </w:r>
+      <w:proofErr w:type="spellEnd"/>
+      <w:r>
+        <w:rPr>
+          <w:color w:val="BCBEC4"/>
+          <w:lang w:val="en-US"/>
+        </w:rPr>
+        <w:t>(</w:t>
+      </w:r>
+      <w:proofErr w:type="spellStart"/>
       <w:r>
         <w:rPr>
           <w:color w:val="94558D"/>
@@ -6837,7 +8668,15 @@
           <w:color w:val="BCBEC4"/>
           <w:lang w:val="en-US"/>
         </w:rPr>
-        <w:t>.heap)</w:t>
+        <w:t>.heap</w:t>
+      </w:r>
+      <w:proofErr w:type="spellEnd"/>
+      <w:r>
+        <w:rPr>
+          <w:color w:val="BCBEC4"/>
+          <w:lang w:val="en-US"/>
+        </w:rPr>
+        <w:t>)</w:t>
       </w:r>
       <w:r>
         <w:rPr>
@@ -6847,6 +8686,7 @@
         <w:br/>
         <w:t xml:space="preserve">            </w:t>
       </w:r>
+      <w:proofErr w:type="spellStart"/>
       <w:r>
         <w:rPr>
           <w:color w:val="94558D"/>
@@ -6859,7 +8699,15 @@
           <w:color w:val="BCBEC4"/>
           <w:lang w:val="en-US"/>
         </w:rPr>
-        <w:t>.ans_arr.append(</w:t>
+        <w:t>.ans_arr.append</w:t>
+      </w:r>
+      <w:proofErr w:type="spellEnd"/>
+      <w:r>
+        <w:rPr>
+          <w:color w:val="BCBEC4"/>
+          <w:lang w:val="en-US"/>
+        </w:rPr>
+        <w:t>(</w:t>
       </w:r>
       <w:r>
         <w:rPr>
@@ -6890,6 +8738,7 @@
         </w:rPr>
         <w:t xml:space="preserve">del </w:t>
       </w:r>
+      <w:proofErr w:type="spellStart"/>
       <w:r>
         <w:rPr>
           <w:color w:val="94558D"/>
@@ -6902,7 +8751,15 @@
           <w:color w:val="BCBEC4"/>
           <w:lang w:val="en-US"/>
         </w:rPr>
-        <w:t>.position[index]</w:t>
+        <w:t>.position</w:t>
+      </w:r>
+      <w:proofErr w:type="spellEnd"/>
+      <w:r>
+        <w:rPr>
+          <w:color w:val="BCBEC4"/>
+          <w:lang w:val="en-US"/>
+        </w:rPr>
+        <w:t>[index]</w:t>
       </w:r>
       <w:r>
         <w:rPr>
@@ -6934,6 +8791,7 @@
         <w:br/>
         <w:t xml:space="preserve">            </w:t>
       </w:r>
+      <w:proofErr w:type="spellStart"/>
       <w:r>
         <w:rPr>
           <w:color w:val="94558D"/>
@@ -6946,7 +8804,15 @@
           <w:color w:val="BCBEC4"/>
           <w:lang w:val="en-US"/>
         </w:rPr>
-        <w:t>.ans_arr.append(</w:t>
+        <w:t>.ans_arr.append</w:t>
+      </w:r>
+      <w:proofErr w:type="spellEnd"/>
+      <w:r>
+        <w:rPr>
+          <w:color w:val="BCBEC4"/>
+          <w:lang w:val="en-US"/>
+        </w:rPr>
+        <w:t>(</w:t>
       </w:r>
       <w:r>
         <w:rPr>
@@ -6970,6 +8836,7 @@
         <w:br/>
         <w:t xml:space="preserve">        </w:t>
       </w:r>
+      <w:proofErr w:type="spellStart"/>
       <w:r>
         <w:rPr>
           <w:color w:val="94558D"/>
@@ -6982,7 +8849,15 @@
           <w:color w:val="BCBEC4"/>
           <w:lang w:val="en-US"/>
         </w:rPr>
-        <w:t xml:space="preserve">.index += </w:t>
+        <w:t>.index</w:t>
+      </w:r>
+      <w:proofErr w:type="spellEnd"/>
+      <w:r>
+        <w:rPr>
+          <w:color w:val="BCBEC4"/>
+          <w:lang w:val="en-US"/>
+        </w:rPr>
+        <w:t xml:space="preserve"> += </w:t>
       </w:r>
       <w:r>
         <w:rPr>
@@ -7013,6 +8888,7 @@
         </w:rPr>
         <w:t xml:space="preserve">def </w:t>
       </w:r>
+      <w:proofErr w:type="spellStart"/>
       <w:r>
         <w:rPr>
           <w:color w:val="56A8F5"/>
@@ -7020,6 +8896,7 @@
         </w:rPr>
         <w:t>replace_item_with_index</w:t>
       </w:r>
+      <w:proofErr w:type="spellEnd"/>
       <w:r>
         <w:rPr>
           <w:color w:val="BCBEC4"/>
@@ -7085,6 +8962,7 @@
         </w:rPr>
         <w:t xml:space="preserve">in </w:t>
       </w:r>
+      <w:proofErr w:type="spellStart"/>
       <w:r>
         <w:rPr>
           <w:color w:val="94558D"/>
@@ -7097,7 +8975,15 @@
           <w:color w:val="BCBEC4"/>
           <w:lang w:val="en-US"/>
         </w:rPr>
-        <w:t>.position:</w:t>
+        <w:t>.position</w:t>
+      </w:r>
+      <w:proofErr w:type="spellEnd"/>
+      <w:r>
+        <w:rPr>
+          <w:color w:val="BCBEC4"/>
+          <w:lang w:val="en-US"/>
+        </w:rPr>
+        <w:t>:</w:t>
       </w:r>
       <w:r>
         <w:rPr>
@@ -7107,6 +8993,7 @@
         <w:br/>
         <w:t xml:space="preserve">            </w:t>
       </w:r>
+      <w:proofErr w:type="spellStart"/>
       <w:r>
         <w:rPr>
           <w:color w:val="94558D"/>
@@ -7119,7 +9006,15 @@
           <w:color w:val="BCBEC4"/>
           <w:lang w:val="en-US"/>
         </w:rPr>
-        <w:t>.position[index] = item</w:t>
+        <w:t>.position</w:t>
+      </w:r>
+      <w:proofErr w:type="spellEnd"/>
+      <w:r>
+        <w:rPr>
+          <w:color w:val="BCBEC4"/>
+          <w:lang w:val="en-US"/>
+        </w:rPr>
+        <w:t>[index] = item</w:t>
       </w:r>
       <w:r>
         <w:rPr>
@@ -7127,8 +9022,25 @@
           <w:lang w:val="en-US"/>
         </w:rPr>
         <w:br/>
-        <w:t xml:space="preserve">            heapq.heappush(</w:t>
-      </w:r>
+        <w:t xml:space="preserve">            </w:t>
+      </w:r>
+      <w:proofErr w:type="spellStart"/>
+      <w:r>
+        <w:rPr>
+          <w:color w:val="BCBEC4"/>
+          <w:lang w:val="en-US"/>
+        </w:rPr>
+        <w:t>heapq.heappush</w:t>
+      </w:r>
+      <w:proofErr w:type="spellEnd"/>
+      <w:r>
+        <w:rPr>
+          <w:color w:val="BCBEC4"/>
+          <w:lang w:val="en-US"/>
+        </w:rPr>
+        <w:t>(</w:t>
+      </w:r>
+      <w:proofErr w:type="spellStart"/>
       <w:r>
         <w:rPr>
           <w:color w:val="94558D"/>
@@ -7141,7 +9053,15 @@
           <w:color w:val="BCBEC4"/>
           <w:lang w:val="en-US"/>
         </w:rPr>
-        <w:t>.heap, (item, index))</w:t>
+        <w:t>.heap</w:t>
+      </w:r>
+      <w:proofErr w:type="spellEnd"/>
+      <w:r>
+        <w:rPr>
+          <w:color w:val="BCBEC4"/>
+          <w:lang w:val="en-US"/>
+        </w:rPr>
+        <w:t>, (item, index))</w:t>
       </w:r>
       <w:r>
         <w:rPr>
@@ -7151,6 +9071,7 @@
         <w:br/>
         <w:t xml:space="preserve">        </w:t>
       </w:r>
+      <w:proofErr w:type="spellStart"/>
       <w:r>
         <w:rPr>
           <w:color w:val="94558D"/>
@@ -7163,7 +9084,15 @@
           <w:color w:val="BCBEC4"/>
           <w:lang w:val="en-US"/>
         </w:rPr>
-        <w:t xml:space="preserve">.index += </w:t>
+        <w:t>.index</w:t>
+      </w:r>
+      <w:proofErr w:type="spellEnd"/>
+      <w:r>
+        <w:rPr>
+          <w:color w:val="BCBEC4"/>
+          <w:lang w:val="en-US"/>
+        </w:rPr>
+        <w:t xml:space="preserve"> += </w:t>
       </w:r>
       <w:r>
         <w:rPr>
@@ -7194,6 +9123,7 @@
         </w:rPr>
         <w:t xml:space="preserve">def </w:t>
       </w:r>
+      <w:proofErr w:type="spellStart"/>
       <w:r>
         <w:rPr>
           <w:color w:val="56A8F5"/>
@@ -7201,6 +9131,7 @@
         </w:rPr>
         <w:t>get_ans</w:t>
       </w:r>
+      <w:proofErr w:type="spellEnd"/>
       <w:r>
         <w:rPr>
           <w:color w:val="BCBEC4"/>
@@ -7237,6 +9168,7 @@
         </w:rPr>
         <w:t xml:space="preserve">return </w:t>
       </w:r>
+      <w:proofErr w:type="spellStart"/>
       <w:r>
         <w:rPr>
           <w:color w:val="94558D"/>
@@ -7251,6 +9183,7 @@
         </w:rPr>
         <w:t>.ans_arr</w:t>
       </w:r>
+      <w:proofErr w:type="spellEnd"/>
     </w:p>
     <w:p>
       <w:pPr>
@@ -8013,7 +9946,7 @@
       <w:pPr>
         <w:pStyle w:val="24"/>
       </w:pPr>
-      <w:bookmarkStart w:id="13" w:name="_Toc182054464"/>
+      <w:bookmarkStart w:id="13" w:name="_Toc185635079"/>
       <w:r>
         <w:t>Вывод</w:t>
       </w:r>
@@ -8049,7 +9982,23 @@
         <w:t xml:space="preserve">создавать </w:t>
       </w:r>
       <w:r>
-        <w:t>деревья, пирамида или двоичная куча, очередь с приоритетами, а также еще одному виду сортировки за n log n: пирамидальной (heapsort)</w:t>
+        <w:t xml:space="preserve">деревья, пирамида или двоичная куча, очередь с приоритетами, а также еще одному виду сортировки за n </w:t>
+      </w:r>
+      <w:proofErr w:type="spellStart"/>
+      <w:r>
+        <w:t>log</w:t>
+      </w:r>
+      <w:proofErr w:type="spellEnd"/>
+      <w:r>
+        <w:t xml:space="preserve"> n: пирамидальной (</w:t>
+      </w:r>
+      <w:proofErr w:type="spellStart"/>
+      <w:r>
+        <w:t>heapsort</w:t>
+      </w:r>
+      <w:proofErr w:type="spellEnd"/>
+      <w:r>
+        <w:t>)</w:t>
       </w:r>
       <w:r>
         <w:rPr>
@@ -8162,6 +10111,7 @@
         </w:rPr>
         <w:t xml:space="preserve"> </w:t>
       </w:r>
+      <w:proofErr w:type="spellStart"/>
       <w:r>
         <w:rPr>
           <w:bCs/>
@@ -8169,6 +10119,7 @@
         </w:rPr>
         <w:t>logn</w:t>
       </w:r>
+      <w:proofErr w:type="spellEnd"/>
       <w:r>
         <w:rPr>
           <w:bCs/>
@@ -8211,6 +10162,7 @@
         </w:rPr>
         <w:t xml:space="preserve">методов </w:t>
       </w:r>
+      <w:proofErr w:type="spellStart"/>
       <w:r>
         <w:rPr>
           <w:bCs/>
@@ -8219,16 +10171,9 @@
           <w:color w:val="000000"/>
           <w:lang w:val="ru-RU"/>
         </w:rPr>
-        <w:t xml:space="preserve">time.perf_counter() </w:t>
-      </w:r>
-      <w:r>
-        <w:rPr>
-          <w:bCs/>
-          <w:color w:val="000000"/>
-          <w:lang w:val="ru-RU"/>
-        </w:rPr>
-        <w:t>и</w:t>
-      </w:r>
+        <w:t>time.perf_counter</w:t>
+      </w:r>
+      <w:proofErr w:type="spellEnd"/>
       <w:r>
         <w:rPr>
           <w:bCs/>
@@ -8237,14 +10182,114 @@
           <w:color w:val="000000"/>
           <w:lang w:val="ru-RU"/>
         </w:rPr>
-        <w:t xml:space="preserve"> psutil.Process().memory_info().rss </w:t>
+        <w:t xml:space="preserve">() </w:t>
       </w:r>
       <w:r>
         <w:rPr>
           <w:bCs/>
-          <w:lang w:val="ru-RU"/>
-        </w:rPr>
-        <w:t>можно отслеживать ресурсозатратность алгоритмов.</w:t>
+          <w:color w:val="000000"/>
+          <w:lang w:val="ru-RU"/>
+        </w:rPr>
+        <w:t>и</w:t>
+      </w:r>
+      <w:r>
+        <w:rPr>
+          <w:bCs/>
+          <w:i/>
+          <w:iCs/>
+          <w:color w:val="000000"/>
+          <w:lang w:val="ru-RU"/>
+        </w:rPr>
+        <w:t xml:space="preserve"> </w:t>
+      </w:r>
+      <w:proofErr w:type="spellStart"/>
+      <w:r>
+        <w:rPr>
+          <w:bCs/>
+          <w:i/>
+          <w:iCs/>
+          <w:color w:val="000000"/>
+          <w:lang w:val="ru-RU"/>
+        </w:rPr>
+        <w:t>psutil.Process</w:t>
+      </w:r>
+      <w:proofErr w:type="spellEnd"/>
+      <w:r>
+        <w:rPr>
+          <w:bCs/>
+          <w:i/>
+          <w:iCs/>
+          <w:color w:val="000000"/>
+          <w:lang w:val="ru-RU"/>
+        </w:rPr>
+        <w:t>().</w:t>
+      </w:r>
+      <w:proofErr w:type="spellStart"/>
+      <w:r>
+        <w:rPr>
+          <w:bCs/>
+          <w:i/>
+          <w:iCs/>
+          <w:color w:val="000000"/>
+          <w:lang w:val="ru-RU"/>
+        </w:rPr>
+        <w:t>memory_info</w:t>
+      </w:r>
+      <w:proofErr w:type="spellEnd"/>
+      <w:r>
+        <w:rPr>
+          <w:bCs/>
+          <w:i/>
+          <w:iCs/>
+          <w:color w:val="000000"/>
+          <w:lang w:val="ru-RU"/>
+        </w:rPr>
+        <w:t>().</w:t>
+      </w:r>
+      <w:proofErr w:type="spellStart"/>
+      <w:r>
+        <w:rPr>
+          <w:bCs/>
+          <w:i/>
+          <w:iCs/>
+          <w:color w:val="000000"/>
+          <w:lang w:val="ru-RU"/>
+        </w:rPr>
+        <w:t>rss</w:t>
+      </w:r>
+      <w:proofErr w:type="spellEnd"/>
+      <w:r>
+        <w:rPr>
+          <w:bCs/>
+          <w:i/>
+          <w:iCs/>
+          <w:color w:val="000000"/>
+          <w:lang w:val="ru-RU"/>
+        </w:rPr>
+        <w:t xml:space="preserve"> </w:t>
+      </w:r>
+      <w:r>
+        <w:rPr>
+          <w:bCs/>
+          <w:lang w:val="ru-RU"/>
+        </w:rPr>
+        <w:t xml:space="preserve">можно отслеживать </w:t>
+      </w:r>
+      <w:proofErr w:type="spellStart"/>
+      <w:r>
+        <w:rPr>
+          <w:bCs/>
+          <w:lang w:val="ru-RU"/>
+        </w:rPr>
+        <w:t>ресурсозатратность</w:t>
+      </w:r>
+      <w:proofErr w:type="spellEnd"/>
+      <w:r>
+        <w:rPr>
+          <w:bCs/>
+          <w:lang w:val="ru-RU"/>
+        </w:rPr>
+        <w:t xml:space="preserve"> алгоритмов.</w:t>
       </w:r>
     </w:p>
     <w:p>

</xml_diff>